<commit_message>
Edición de archivos de flutter y creación de carpeta dl curso de selenium
</commit_message>
<xml_diff>
--- a/Cursos/Flutter/Básico futter/Curso de Flutter.docx
+++ b/Cursos/Flutter/Básico futter/Curso de Flutter.docx
@@ -1,17 +1,26 @@
 
 <file path=word/document.xml><?xml version="1.0" encoding="utf-8"?>
-<w:document xmlns:wpc="http://schemas.microsoft.com/office/word/2010/wordprocessingCanvas" xmlns:cx="http://schemas.microsoft.com/office/drawing/2014/chartex" xmlns:cx1="http://schemas.microsoft.com/office/drawing/2015/9/8/chartex" xmlns:mc="http://schemas.openxmlformats.org/markup-compatibility/2006" xmlns:o="urn:schemas-microsoft-com:office:office" xmlns:r="http://schemas.openxmlformats.org/officeDocument/2006/relationships" xmlns:m="http://schemas.openxmlformats.org/officeDocument/2006/math" xmlns:v="urn:schemas-microsoft-com:vml" xmlns:wp14="http://schemas.microsoft.com/office/word/2010/wordprocessingDrawing" xmlns:wp="http://schemas.openxmlformats.org/drawingml/2006/wordprocessingDrawing" xmlns:w10="urn:schemas-microsoft-com:office:word" xmlns:w="http://schemas.openxmlformats.org/wordprocessingml/2006/main" xmlns:w14="http://schemas.microsoft.com/office/word/2010/wordml" xmlns:w15="http://schemas.microsoft.com/office/word/2012/wordml" xmlns:w16se="http://schemas.microsoft.com/office/word/2015/wordml/symex" xmlns:wpg="http://schemas.microsoft.com/office/word/2010/wordprocessingGroup" xmlns:wpi="http://schemas.microsoft.com/office/word/2010/wordprocessingInk" xmlns:wne="http://schemas.microsoft.com/office/word/2006/wordml" xmlns:wps="http://schemas.microsoft.com/office/word/2010/wordprocessingShape" mc:Ignorable="w14 w15 w16se wp14">
+<w:document xmlns:wpc="http://schemas.microsoft.com/office/word/2010/wordprocessingCanvas" xmlns:cx="http://schemas.microsoft.com/office/drawing/2014/chartex" xmlns:cx1="http://schemas.microsoft.com/office/drawing/2015/9/8/chartex" xmlns:cx2="http://schemas.microsoft.com/office/drawing/2015/10/21/chartex" xmlns:cx3="http://schemas.microsoft.com/office/drawing/2016/5/9/chartex" xmlns:cx4="http://schemas.microsoft.com/office/drawing/2016/5/10/chartex" xmlns:cx5="http://schemas.microsoft.com/office/drawing/2016/5/11/chartex" xmlns:cx6="http://schemas.microsoft.com/office/drawing/2016/5/12/chartex" xmlns:cx7="http://schemas.microsoft.com/office/drawing/2016/5/13/chartex" xmlns:cx8="http://schemas.microsoft.com/office/drawing/2016/5/14/chartex" xmlns:mc="http://schemas.openxmlformats.org/markup-compatibility/2006" xmlns:aink="http://schemas.microsoft.com/office/drawing/2016/ink" xmlns:am3d="http://schemas.microsoft.com/office/drawing/2017/model3d" xmlns:o="urn:schemas-microsoft-com:office:office" xmlns:r="http://schemas.openxmlformats.org/officeDocument/2006/relationships" xmlns:m="http://schemas.openxmlformats.org/officeDocument/2006/math" xmlns:v="urn:schemas-microsoft-com:vml" xmlns:wp14="http://schemas.microsoft.com/office/word/2010/wordprocessingDrawing" xmlns:wp="http://schemas.openxmlformats.org/drawingml/2006/wordprocessingDrawing" xmlns:w10="urn:schemas-microsoft-com:office:word" xmlns:w="http://schemas.openxmlformats.org/wordprocessingml/2006/main" xmlns:w14="http://schemas.microsoft.com/office/word/2010/wordml" xmlns:w15="http://schemas.microsoft.com/office/word/2012/wordml" xmlns:w16cex="http://schemas.microsoft.com/office/word/2018/wordml/cex" xmlns:w16cid="http://schemas.microsoft.com/office/word/2016/wordml/cid" xmlns:w16="http://schemas.microsoft.com/office/word/2018/wordml" xmlns:w16se="http://schemas.microsoft.com/office/word/2015/wordml/symex" xmlns:wpg="http://schemas.microsoft.com/office/word/2010/wordprocessingGroup" xmlns:wpi="http://schemas.microsoft.com/office/word/2010/wordprocessingInk" xmlns:wne="http://schemas.microsoft.com/office/word/2006/wordml" xmlns:wps="http://schemas.microsoft.com/office/word/2010/wordprocessingShape" mc:Ignorable="w14 w15 w16se w16cid w16 w16cex wp14">
   <w:body>
     <w:p>
       <w:pPr>
+        <w:pStyle w:val="Ttulo1"/>
         <w:jc w:val="center"/>
         <w:rPr>
+          <w:rFonts w:asciiTheme="minorHAnsi" w:hAnsiTheme="minorHAnsi" w:cstheme="minorHAnsi"/>
+          <w:b/>
+          <w:bCs/>
+          <w:color w:val="auto"/>
           <w:sz w:val="96"/>
           <w:szCs w:val="96"/>
         </w:rPr>
       </w:pPr>
       <w:r>
         <w:rPr>
+          <w:rFonts w:asciiTheme="minorHAnsi" w:hAnsiTheme="minorHAnsi" w:cstheme="minorHAnsi"/>
+          <w:b/>
+          <w:bCs/>
+          <w:color w:val="auto"/>
           <w:sz w:val="96"/>
           <w:szCs w:val="96"/>
         </w:rPr>
@@ -32,7 +41,7 @@
           <w:lang w:eastAsia="es-AR"/>
         </w:rPr>
         <w:drawing>
-          <wp:anchor distT="0" distB="0" distL="114300" distR="114300" simplePos="0" relativeHeight="251643904" behindDoc="0" locked="0" layoutInCell="1" allowOverlap="1">
+          <wp:anchor distT="0" distB="0" distL="114300" distR="114300" simplePos="0" relativeHeight="251643904" behindDoc="0" locked="0" layoutInCell="1" allowOverlap="1" wp14:anchorId="0780CFA2" wp14:editId="73AA2A7A">
             <wp:simplePos x="0" y="0"/>
             <wp:positionH relativeFrom="column">
               <wp:posOffset>8029575</wp:posOffset>
@@ -152,7 +161,7 @@
           <w:lang w:eastAsia="es-AR"/>
         </w:rPr>
         <w:drawing>
-          <wp:anchor distT="0" distB="0" distL="114300" distR="114300" simplePos="0" relativeHeight="251645952" behindDoc="0" locked="0" layoutInCell="1" allowOverlap="1">
+          <wp:anchor distT="0" distB="0" distL="114300" distR="114300" simplePos="0" relativeHeight="251645952" behindDoc="0" locked="0" layoutInCell="1" allowOverlap="1" wp14:anchorId="622C861A" wp14:editId="61216FFB">
             <wp:simplePos x="0" y="0"/>
             <wp:positionH relativeFrom="column">
               <wp:posOffset>8086725</wp:posOffset>
@@ -208,7 +217,7 @@
           <w:lang w:eastAsia="es-AR"/>
         </w:rPr>
         <w:drawing>
-          <wp:anchor distT="0" distB="0" distL="114300" distR="114300" simplePos="0" relativeHeight="251644928" behindDoc="0" locked="0" layoutInCell="1" allowOverlap="1">
+          <wp:anchor distT="0" distB="0" distL="114300" distR="114300" simplePos="0" relativeHeight="251644928" behindDoc="0" locked="0" layoutInCell="1" allowOverlap="1" wp14:anchorId="5AD1D689" wp14:editId="3F202441">
             <wp:simplePos x="0" y="0"/>
             <wp:positionH relativeFrom="column">
               <wp:posOffset>9525</wp:posOffset>
@@ -284,7 +293,7 @@
           <w:lang w:eastAsia="es-AR"/>
         </w:rPr>
         <w:drawing>
-          <wp:anchor distT="0" distB="0" distL="114300" distR="114300" simplePos="0" relativeHeight="251646976" behindDoc="0" locked="0" layoutInCell="1" allowOverlap="1">
+          <wp:anchor distT="0" distB="0" distL="114300" distR="114300" simplePos="0" relativeHeight="251646976" behindDoc="0" locked="0" layoutInCell="1" allowOverlap="1" wp14:anchorId="4F1BAD53" wp14:editId="73D52F94">
             <wp:simplePos x="0" y="0"/>
             <wp:positionH relativeFrom="column">
               <wp:posOffset>8258175</wp:posOffset>
@@ -340,7 +349,7 @@
           <w:lang w:eastAsia="es-AR"/>
         </w:rPr>
         <w:drawing>
-          <wp:anchor distT="0" distB="0" distL="114300" distR="114300" simplePos="0" relativeHeight="251648000" behindDoc="0" locked="0" layoutInCell="1" allowOverlap="1">
+          <wp:anchor distT="0" distB="0" distL="114300" distR="114300" simplePos="0" relativeHeight="251648000" behindDoc="0" locked="0" layoutInCell="1" allowOverlap="1" wp14:anchorId="548F2638" wp14:editId="12BA0A16">
             <wp:simplePos x="0" y="0"/>
             <wp:positionH relativeFrom="column">
               <wp:posOffset>5019675</wp:posOffset>
@@ -506,7 +515,7 @@
           <w:lang w:eastAsia="es-AR"/>
         </w:rPr>
         <w:drawing>
-          <wp:anchor distT="0" distB="0" distL="114300" distR="114300" simplePos="0" relativeHeight="251649024" behindDoc="0" locked="0" layoutInCell="1" allowOverlap="1">
+          <wp:anchor distT="0" distB="0" distL="114300" distR="114300" simplePos="0" relativeHeight="251649024" behindDoc="0" locked="0" layoutInCell="1" allowOverlap="1" wp14:anchorId="0621BC5F" wp14:editId="57443BD6">
             <wp:simplePos x="0" y="0"/>
             <wp:positionH relativeFrom="column">
               <wp:posOffset>6638925</wp:posOffset>
@@ -617,7 +626,7 @@
           <w:lang w:eastAsia="es-AR"/>
         </w:rPr>
         <w:drawing>
-          <wp:anchor distT="0" distB="0" distL="114300" distR="114300" simplePos="0" relativeHeight="251653120" behindDoc="0" locked="0" layoutInCell="1" allowOverlap="1">
+          <wp:anchor distT="0" distB="0" distL="114300" distR="114300" simplePos="0" relativeHeight="251653120" behindDoc="0" locked="0" layoutInCell="1" allowOverlap="1" wp14:anchorId="6FB86AD7" wp14:editId="10E79BBE">
             <wp:simplePos x="0" y="0"/>
             <wp:positionH relativeFrom="column">
               <wp:posOffset>5876925</wp:posOffset>
@@ -878,7 +887,7 @@
           <w:lang w:eastAsia="es-AR"/>
         </w:rPr>
         <w:drawing>
-          <wp:anchor distT="0" distB="0" distL="114300" distR="114300" simplePos="0" relativeHeight="251650048" behindDoc="0" locked="0" layoutInCell="1" allowOverlap="1">
+          <wp:anchor distT="0" distB="0" distL="114300" distR="114300" simplePos="0" relativeHeight="251650048" behindDoc="0" locked="0" layoutInCell="1" allowOverlap="1" wp14:anchorId="204E6F37" wp14:editId="7C0D4461">
             <wp:simplePos x="0" y="0"/>
             <wp:positionH relativeFrom="column">
               <wp:posOffset>0</wp:posOffset>
@@ -1047,14 +1056,23 @@
     </w:p>
     <w:p>
       <w:pPr>
+        <w:pStyle w:val="Ttulo1"/>
         <w:jc w:val="center"/>
         <w:rPr>
+          <w:rFonts w:asciiTheme="minorHAnsi" w:hAnsiTheme="minorHAnsi" w:cstheme="minorHAnsi"/>
+          <w:b/>
+          <w:bCs/>
+          <w:color w:val="auto"/>
           <w:sz w:val="96"/>
           <w:szCs w:val="96"/>
         </w:rPr>
       </w:pPr>
       <w:r>
         <w:rPr>
+          <w:rFonts w:asciiTheme="minorHAnsi" w:hAnsiTheme="minorHAnsi" w:cstheme="minorHAnsi"/>
+          <w:b/>
+          <w:bCs/>
+          <w:color w:val="auto"/>
           <w:sz w:val="96"/>
           <w:szCs w:val="96"/>
         </w:rPr>
@@ -1075,7 +1093,7 @@
           <w:lang w:eastAsia="es-AR"/>
         </w:rPr>
         <w:drawing>
-          <wp:anchor distT="0" distB="0" distL="114300" distR="114300" simplePos="0" relativeHeight="251651072" behindDoc="0" locked="0" layoutInCell="1" allowOverlap="1">
+          <wp:anchor distT="0" distB="0" distL="114300" distR="114300" simplePos="0" relativeHeight="251651072" behindDoc="0" locked="0" layoutInCell="1" allowOverlap="1" wp14:anchorId="24052E4F" wp14:editId="75CE43EB">
             <wp:simplePos x="0" y="0"/>
             <wp:positionH relativeFrom="column">
               <wp:posOffset>7077075</wp:posOffset>
@@ -1191,63 +1209,7 @@
           <w:lang w:eastAsia="es-AR"/>
         </w:rPr>
         <w:drawing>
-          <wp:anchor distT="0" distB="0" distL="114300" distR="114300" simplePos="0" relativeHeight="251658240" behindDoc="0" locked="0" layoutInCell="1" allowOverlap="1">
-            <wp:simplePos x="0" y="0"/>
-            <wp:positionH relativeFrom="column">
-              <wp:posOffset>7000875</wp:posOffset>
-            </wp:positionH>
-            <wp:positionV relativeFrom="paragraph">
-              <wp:posOffset>749300</wp:posOffset>
-            </wp:positionV>
-            <wp:extent cx="2771775" cy="2466975"/>
-            <wp:effectExtent l="0" t="0" r="9525" b="9525"/>
-            <wp:wrapSquare wrapText="bothSides"/>
-            <wp:docPr id="18" name="Imagen 18"/>
-            <wp:cNvGraphicFramePr>
-              <a:graphicFrameLocks xmlns:a="http://schemas.openxmlformats.org/drawingml/2006/main" noChangeAspect="1"/>
-            </wp:cNvGraphicFramePr>
-            <a:graphic xmlns:a="http://schemas.openxmlformats.org/drawingml/2006/main">
-              <a:graphicData uri="http://schemas.openxmlformats.org/drawingml/2006/picture">
-                <pic:pic xmlns:pic="http://schemas.openxmlformats.org/drawingml/2006/picture">
-                  <pic:nvPicPr>
-                    <pic:cNvPr id="18" name="a.jpg"/>
-                    <pic:cNvPicPr/>
-                  </pic:nvPicPr>
-                  <pic:blipFill>
-                    <a:blip r:embed="rId15">
-                      <a:extLst>
-                        <a:ext uri="{28A0092B-C50C-407E-A947-70E740481C1C}">
-                          <a14:useLocalDpi xmlns:a14="http://schemas.microsoft.com/office/drawing/2010/main" val="0"/>
-                        </a:ext>
-                      </a:extLst>
-                    </a:blip>
-                    <a:stretch>
-                      <a:fillRect/>
-                    </a:stretch>
-                  </pic:blipFill>
-                  <pic:spPr>
-                    <a:xfrm>
-                      <a:off x="0" y="0"/>
-                      <a:ext cx="2771775" cy="2466975"/>
-                    </a:xfrm>
-                    <a:prstGeom prst="rect">
-                      <a:avLst/>
-                    </a:prstGeom>
-                  </pic:spPr>
-                </pic:pic>
-              </a:graphicData>
-            </a:graphic>
-          </wp:anchor>
-        </w:drawing>
-      </w:r>
-      <w:r>
-        <w:rPr>
-          <w:noProof/>
-          <w:sz w:val="28"/>
-          <w:lang w:eastAsia="es-AR"/>
-        </w:rPr>
-        <w:drawing>
-          <wp:anchor distT="0" distB="0" distL="114300" distR="114300" simplePos="0" relativeHeight="251656192" behindDoc="0" locked="0" layoutInCell="1" allowOverlap="1">
+          <wp:anchor distT="0" distB="0" distL="114300" distR="114300" simplePos="0" relativeHeight="251656192" behindDoc="0" locked="0" layoutInCell="1" allowOverlap="1" wp14:anchorId="6B564E9D" wp14:editId="20451E0F">
             <wp:simplePos x="0" y="0"/>
             <wp:positionH relativeFrom="column">
               <wp:posOffset>0</wp:posOffset>
@@ -1270,7 +1232,7 @@
                     <pic:cNvPicPr/>
                   </pic:nvPicPr>
                   <pic:blipFill>
-                    <a:blip r:embed="rId16">
+                    <a:blip r:embed="rId15">
                       <a:extLst>
                         <a:ext uri="{28A0092B-C50C-407E-A947-70E740481C1C}">
                           <a14:useLocalDpi xmlns:a14="http://schemas.microsoft.com/office/drawing/2010/main" val="0"/>
@@ -1462,7 +1424,7 @@
           <w:lang w:eastAsia="es-AR"/>
         </w:rPr>
         <w:drawing>
-          <wp:anchor distT="0" distB="0" distL="114300" distR="114300" simplePos="0" relativeHeight="251657216" behindDoc="0" locked="0" layoutInCell="1" allowOverlap="1">
+          <wp:anchor distT="0" distB="0" distL="114300" distR="114300" simplePos="0" relativeHeight="251657216" behindDoc="0" locked="0" layoutInCell="1" allowOverlap="1" wp14:anchorId="13FD7C11" wp14:editId="7E8D443B">
             <wp:simplePos x="0" y="0"/>
             <wp:positionH relativeFrom="column">
               <wp:posOffset>0</wp:posOffset>
@@ -1485,7 +1447,7 @@
                     <pic:cNvPicPr/>
                   </pic:nvPicPr>
                   <pic:blipFill>
-                    <a:blip r:embed="rId17">
+                    <a:blip r:embed="rId16">
                       <a:extLst>
                         <a:ext uri="{28A0092B-C50C-407E-A947-70E740481C1C}">
                           <a14:useLocalDpi xmlns:a14="http://schemas.microsoft.com/office/drawing/2010/main" val="0"/>
@@ -1548,24 +1510,18 @@
         <w:rPr>
           <w:sz w:val="28"/>
         </w:rPr>
-        <w:t xml:space="preserve">, por lo que si has trabajado anteriormente con este framework (usando styled </w:t>
-      </w:r>
-      <w:r>
-        <w:rPr>
-          <w:sz w:val="28"/>
+        <w:t>, por lo que si has trabajado anteriormente con este framework (usando styled components) seguro te será fácil comprender y adoptar la sintaxis de Dart.</w:t>
+      </w:r>
+      <w:bookmarkStart w:id="0" w:name="Sintaxis"/>
+      <w:r>
+        <w:rPr>
+          <w:noProof/>
+          <w:sz w:val="28"/>
+          <w:lang w:eastAsia="es-AR"/>
         </w:rPr>
         <w:lastRenderedPageBreak/>
-        <w:t>components) seguro te será fácil comprender y adoptar la sintaxis de Dart.</w:t>
-      </w:r>
-      <w:bookmarkStart w:id="0" w:name="Sintaxis"/>
-      <w:r>
-        <w:rPr>
-          <w:noProof/>
-          <w:sz w:val="28"/>
-          <w:lang w:eastAsia="es-AR"/>
-        </w:rPr>
         <w:drawing>
-          <wp:inline distT="0" distB="0" distL="0" distR="0">
+          <wp:inline distT="0" distB="0" distL="0" distR="0" wp14:anchorId="0C7F8426" wp14:editId="12FD4AE6">
             <wp:extent cx="4886325" cy="2724150"/>
             <wp:effectExtent l="0" t="0" r="9525" b="0"/>
             <wp:docPr id="20" name="Imagen 20"/>
@@ -1580,7 +1536,7 @@
                     <pic:cNvPicPr/>
                   </pic:nvPicPr>
                   <pic:blipFill>
-                    <a:blip r:embed="rId18">
+                    <a:blip r:embed="rId17">
                       <a:extLst>
                         <a:ext uri="{28A0092B-C50C-407E-A947-70E740481C1C}">
                           <a14:useLocalDpi xmlns:a14="http://schemas.microsoft.com/office/drawing/2010/main" val="0"/>
@@ -1610,24 +1566,32 @@
     </w:p>
     <w:p>
       <w:pPr>
+        <w:pStyle w:val="Ttulo2"/>
+        <w:rPr>
+          <w:rFonts w:asciiTheme="minorHAnsi" w:hAnsiTheme="minorHAnsi" w:cstheme="minorHAnsi"/>
+          <w:b/>
+          <w:bCs/>
+          <w:color w:val="auto"/>
+          <w:sz w:val="40"/>
+          <w:szCs w:val="40"/>
+        </w:rPr>
+      </w:pPr>
+      <w:r>
+        <w:rPr>
+          <w:rFonts w:asciiTheme="minorHAnsi" w:hAnsiTheme="minorHAnsi" w:cstheme="minorHAnsi"/>
+          <w:b/>
+          <w:bCs/>
+          <w:color w:val="auto"/>
+          <w:sz w:val="40"/>
+          <w:szCs w:val="40"/>
+        </w:rPr>
+        <w:t>Comparaciones con código React Vs Dart</w:t>
+      </w:r>
+    </w:p>
+    <w:p>
+      <w:pPr>
         <w:jc w:val="center"/>
         <w:rPr>
-          <w:b/>
-          <w:sz w:val="48"/>
-        </w:rPr>
-      </w:pPr>
-      <w:r>
-        <w:rPr>
-          <w:b/>
-          <w:sz w:val="48"/>
-        </w:rPr>
-        <w:t>Comparaciones con código React Vs Dart</w:t>
-      </w:r>
-    </w:p>
-    <w:p>
-      <w:pPr>
-        <w:jc w:val="center"/>
-        <w:rPr>
           <w:sz w:val="28"/>
         </w:rPr>
       </w:pPr>
@@ -1638,7 +1602,7 @@
           <w:lang w:eastAsia="es-AR"/>
         </w:rPr>
         <w:drawing>
-          <wp:inline distT="0" distB="0" distL="0" distR="0">
+          <wp:inline distT="0" distB="0" distL="0" distR="0" wp14:anchorId="1A2F09A9" wp14:editId="19926367">
             <wp:extent cx="9667875" cy="2867025"/>
             <wp:effectExtent l="0" t="0" r="9525" b="9525"/>
             <wp:docPr id="22" name="Imagen 22"/>
@@ -1653,7 +1617,7 @@
                     <pic:cNvPicPr/>
                   </pic:nvPicPr>
                   <pic:blipFill>
-                    <a:blip r:embed="rId19">
+                    <a:blip r:embed="rId18">
                       <a:extLst>
                         <a:ext uri="{28A0092B-C50C-407E-A947-70E740481C1C}">
                           <a14:useLocalDpi xmlns:a14="http://schemas.microsoft.com/office/drawing/2010/main" val="0"/>
@@ -1689,16 +1653,26 @@
     </w:p>
     <w:p>
       <w:pPr>
-        <w:rPr>
-          <w:b/>
-          <w:sz w:val="36"/>
-        </w:rPr>
-      </w:pPr>
-      <w:r>
-        <w:rPr>
-          <w:b/>
-          <w:sz w:val="36"/>
-        </w:rPr>
+        <w:pStyle w:val="Ttulo2"/>
+        <w:rPr>
+          <w:rFonts w:asciiTheme="minorHAnsi" w:hAnsiTheme="minorHAnsi" w:cstheme="minorHAnsi"/>
+          <w:b/>
+          <w:bCs/>
+          <w:color w:val="auto"/>
+          <w:sz w:val="40"/>
+          <w:szCs w:val="40"/>
+        </w:rPr>
+      </w:pPr>
+      <w:r>
+        <w:rPr>
+          <w:rFonts w:asciiTheme="minorHAnsi" w:hAnsiTheme="minorHAnsi" w:cstheme="minorHAnsi"/>
+          <w:b/>
+          <w:bCs/>
+          <w:color w:val="auto"/>
+          <w:sz w:val="40"/>
+          <w:szCs w:val="40"/>
+        </w:rPr>
+        <w:lastRenderedPageBreak/>
         <w:t>Declaración de clases en Dart Vs Java</w:t>
       </w:r>
     </w:p>
@@ -1715,7 +1689,7 @@
           <w:lang w:eastAsia="es-AR"/>
         </w:rPr>
         <w:drawing>
-          <wp:inline distT="0" distB="0" distL="0" distR="0">
+          <wp:inline distT="0" distB="0" distL="0" distR="0" wp14:anchorId="1FFC1314" wp14:editId="2474A3A2">
             <wp:extent cx="6867525" cy="1962150"/>
             <wp:effectExtent l="0" t="0" r="9525" b="0"/>
             <wp:docPr id="23" name="Imagen 23"/>
@@ -1730,7 +1704,7 @@
                     <pic:cNvPicPr/>
                   </pic:nvPicPr>
                   <pic:blipFill>
-                    <a:blip r:embed="rId20">
+                    <a:blip r:embed="rId19">
                       <a:extLst>
                         <a:ext uri="{28A0092B-C50C-407E-A947-70E740481C1C}">
                           <a14:useLocalDpi xmlns:a14="http://schemas.microsoft.com/office/drawing/2010/main" val="0"/>
@@ -1781,7 +1755,7 @@
         </w:rPr>
         <w:t xml:space="preserve"> el cual lo podemos encontrar </w:t>
       </w:r>
-      <w:hyperlink r:id="rId21" w:history="1">
+      <w:hyperlink r:id="rId20" w:history="1">
         <w:r>
           <w:rPr>
             <w:rStyle w:val="Hipervnculo"/>
@@ -1808,14 +1782,23 @@
     </w:p>
     <w:p>
       <w:pPr>
+        <w:pStyle w:val="Ttulo1"/>
         <w:jc w:val="center"/>
         <w:rPr>
+          <w:rFonts w:asciiTheme="minorHAnsi" w:hAnsiTheme="minorHAnsi" w:cstheme="minorHAnsi"/>
+          <w:b/>
+          <w:bCs/>
+          <w:color w:val="auto"/>
           <w:sz w:val="96"/>
           <w:szCs w:val="96"/>
         </w:rPr>
       </w:pPr>
       <w:r>
         <w:rPr>
+          <w:rFonts w:asciiTheme="minorHAnsi" w:hAnsiTheme="minorHAnsi" w:cstheme="minorHAnsi"/>
+          <w:b/>
+          <w:bCs/>
+          <w:color w:val="auto"/>
           <w:sz w:val="96"/>
           <w:szCs w:val="96"/>
         </w:rPr>
@@ -1856,7 +1839,7 @@
         </w:rPr>
         <w:lastRenderedPageBreak/>
         <w:drawing>
-          <wp:inline distT="0" distB="0" distL="0" distR="0">
+          <wp:inline distT="0" distB="0" distL="0" distR="0" wp14:anchorId="29B64EA0" wp14:editId="51F3229F">
             <wp:extent cx="6943725" cy="6534150"/>
             <wp:effectExtent l="0" t="0" r="9525" b="0"/>
             <wp:docPr id="28" name="Imagen 28"/>
@@ -1871,7 +1854,7 @@
                     <pic:cNvPicPr/>
                   </pic:nvPicPr>
                   <pic:blipFill>
-                    <a:blip r:embed="rId22">
+                    <a:blip r:embed="rId21">
                       <a:extLst>
                         <a:ext uri="{28A0092B-C50C-407E-A947-70E740481C1C}">
                           <a14:useLocalDpi xmlns:a14="http://schemas.microsoft.com/office/drawing/2010/main" val="0"/>
@@ -1913,7 +1896,7 @@
         </w:rPr>
         <w:lastRenderedPageBreak/>
         <w:drawing>
-          <wp:inline distT="0" distB="0" distL="0" distR="0">
+          <wp:inline distT="0" distB="0" distL="0" distR="0" wp14:anchorId="77840713" wp14:editId="1F105186">
             <wp:extent cx="6943725" cy="6229350"/>
             <wp:effectExtent l="0" t="0" r="9525" b="0"/>
             <wp:docPr id="30" name="Imagen 30"/>
@@ -1928,7 +1911,7 @@
                     <pic:cNvPicPr/>
                   </pic:nvPicPr>
                   <pic:blipFill>
-                    <a:blip r:embed="rId23">
+                    <a:blip r:embed="rId22">
                       <a:extLst>
                         <a:ext uri="{28A0092B-C50C-407E-A947-70E740481C1C}">
                           <a14:useLocalDpi xmlns:a14="http://schemas.microsoft.com/office/drawing/2010/main" val="0"/>
@@ -1978,7 +1961,7 @@
         </w:rPr>
         <w:lastRenderedPageBreak/>
         <w:drawing>
-          <wp:inline distT="0" distB="0" distL="0" distR="0">
+          <wp:inline distT="0" distB="0" distL="0" distR="0" wp14:anchorId="501451A1" wp14:editId="368C600F">
             <wp:extent cx="6891655" cy="6645910"/>
             <wp:effectExtent l="0" t="0" r="4445" b="2540"/>
             <wp:docPr id="34" name="Imagen 34"/>
@@ -1993,7 +1976,7 @@
                     <pic:cNvPicPr/>
                   </pic:nvPicPr>
                   <pic:blipFill>
-                    <a:blip r:embed="rId24">
+                    <a:blip r:embed="rId23">
                       <a:extLst>
                         <a:ext uri="{28A0092B-C50C-407E-A947-70E740481C1C}">
                           <a14:useLocalDpi xmlns:a14="http://schemas.microsoft.com/office/drawing/2010/main" val="0"/>
@@ -2035,7 +2018,7 @@
         </w:rPr>
         <w:lastRenderedPageBreak/>
         <w:drawing>
-          <wp:inline distT="0" distB="0" distL="0" distR="0">
+          <wp:inline distT="0" distB="0" distL="0" distR="0" wp14:anchorId="424DFFBB" wp14:editId="4558926F">
             <wp:extent cx="6943725" cy="1971675"/>
             <wp:effectExtent l="0" t="0" r="9525" b="9525"/>
             <wp:docPr id="35" name="Imagen 35"/>
@@ -2050,7 +2033,7 @@
                     <pic:cNvPicPr/>
                   </pic:nvPicPr>
                   <pic:blipFill>
-                    <a:blip r:embed="rId25">
+                    <a:blip r:embed="rId24">
                       <a:extLst>
                         <a:ext uri="{28A0092B-C50C-407E-A947-70E740481C1C}">
                           <a14:useLocalDpi xmlns:a14="http://schemas.microsoft.com/office/drawing/2010/main" val="0"/>
@@ -2079,14 +2062,23 @@
     </w:p>
     <w:p>
       <w:pPr>
+        <w:pStyle w:val="Ttulo1"/>
         <w:jc w:val="center"/>
         <w:rPr>
+          <w:rFonts w:asciiTheme="minorHAnsi" w:hAnsiTheme="minorHAnsi" w:cstheme="minorHAnsi"/>
+          <w:b/>
+          <w:bCs/>
+          <w:color w:val="auto"/>
           <w:sz w:val="96"/>
           <w:szCs w:val="96"/>
         </w:rPr>
       </w:pPr>
       <w:r>
         <w:rPr>
+          <w:rFonts w:asciiTheme="minorHAnsi" w:hAnsiTheme="minorHAnsi" w:cstheme="minorHAnsi"/>
+          <w:b/>
+          <w:bCs/>
+          <w:color w:val="auto"/>
           <w:sz w:val="96"/>
           <w:szCs w:val="96"/>
         </w:rPr>
@@ -2095,19 +2087,24 @@
     </w:p>
     <w:p>
       <w:pPr>
-        <w:rPr>
-          <w:b/>
-          <w:sz w:val="28"/>
-        </w:rPr>
-      </w:pPr>
-      <w:r>
-        <w:rPr>
+        <w:pStyle w:val="Ttulo2"/>
+        <w:rPr>
+          <w:b/>
+          <w:sz w:val="28"/>
+        </w:rPr>
+      </w:pPr>
+      <w:r>
+        <w:rPr>
+          <w:rFonts w:asciiTheme="minorHAnsi" w:hAnsiTheme="minorHAnsi" w:cstheme="minorHAnsi"/>
+          <w:b/>
+          <w:bCs/>
           <w:noProof/>
-          <w:sz w:val="28"/>
-          <w:lang w:eastAsia="es-AR"/>
+          <w:color w:val="auto"/>
+          <w:sz w:val="40"/>
+          <w:szCs w:val="40"/>
         </w:rPr>
         <w:drawing>
-          <wp:anchor distT="0" distB="0" distL="114300" distR="114300" simplePos="0" relativeHeight="251659264" behindDoc="0" locked="0" layoutInCell="1" allowOverlap="1">
+          <wp:anchor distT="0" distB="0" distL="114300" distR="114300" simplePos="0" relativeHeight="251659264" behindDoc="0" locked="0" layoutInCell="1" allowOverlap="1" wp14:anchorId="71F67C92" wp14:editId="1815DB7C">
             <wp:simplePos x="0" y="0"/>
             <wp:positionH relativeFrom="column">
               <wp:posOffset>6543675</wp:posOffset>
@@ -2130,7 +2127,7 @@
                     <pic:cNvPicPr/>
                   </pic:nvPicPr>
                   <pic:blipFill>
-                    <a:blip r:embed="rId26">
+                    <a:blip r:embed="rId25">
                       <a:extLst>
                         <a:ext uri="{28A0092B-C50C-407E-A947-70E740481C1C}">
                           <a14:useLocalDpi xmlns:a14="http://schemas.microsoft.com/office/drawing/2010/main" val="0"/>
@@ -2158,8 +2155,12 @@
       </w:r>
       <w:r>
         <w:rPr>
-          <w:b/>
-          <w:sz w:val="28"/>
+          <w:rFonts w:asciiTheme="minorHAnsi" w:hAnsiTheme="minorHAnsi" w:cstheme="minorHAnsi"/>
+          <w:b/>
+          <w:bCs/>
+          <w:color w:val="auto"/>
+          <w:sz w:val="40"/>
+          <w:szCs w:val="40"/>
         </w:rPr>
         <w:t>Android</w:t>
       </w:r>
@@ -2192,36 +2193,55 @@
         <w:rPr>
           <w:sz w:val="28"/>
         </w:rPr>
-        <w:t>. El lenguaje de esquematización usado en Android para diseñar y definir la composición de las interfaces es XML.</w:t>
-      </w:r>
-    </w:p>
-    <w:p>
-      <w:pPr>
-        <w:rPr>
-          <w:b/>
-          <w:sz w:val="28"/>
-        </w:rPr>
-      </w:pPr>
-    </w:p>
-    <w:p>
-      <w:pPr>
-        <w:rPr>
-          <w:b/>
-          <w:sz w:val="28"/>
-        </w:rPr>
-      </w:pPr>
-    </w:p>
-    <w:p>
-      <w:pPr>
-        <w:rPr>
-          <w:b/>
-          <w:sz w:val="28"/>
-        </w:rPr>
-      </w:pPr>
-      <w:r>
-        <w:rPr>
-          <w:b/>
-          <w:sz w:val="28"/>
+        <w:t xml:space="preserve">. El lenguaje de esquematización usado en Android para diseñar y definir la composición de las interfaces es </w:t>
+      </w:r>
+      <w:r>
+        <w:rPr>
+          <w:b/>
+          <w:bCs/>
+          <w:sz w:val="28"/>
+        </w:rPr>
+        <w:t>XML</w:t>
+      </w:r>
+      <w:r>
+        <w:rPr>
+          <w:sz w:val="28"/>
+        </w:rPr>
+        <w:t>.</w:t>
+      </w:r>
+    </w:p>
+    <w:p>
+      <w:pPr>
+        <w:rPr>
+          <w:b/>
+          <w:sz w:val="28"/>
+        </w:rPr>
+      </w:pPr>
+    </w:p>
+    <w:p>
+      <w:pPr>
+        <w:rPr>
+          <w:b/>
+          <w:sz w:val="28"/>
+        </w:rPr>
+      </w:pPr>
+    </w:p>
+    <w:p>
+      <w:pPr>
+        <w:pStyle w:val="Ttulo2"/>
+        <w:rPr>
+          <w:b/>
+          <w:sz w:val="28"/>
+        </w:rPr>
+      </w:pPr>
+      <w:r>
+        <w:rPr>
+          <w:rFonts w:asciiTheme="minorHAnsi" w:hAnsiTheme="minorHAnsi" w:cstheme="minorHAnsi"/>
+          <w:b/>
+          <w:bCs/>
+          <w:color w:val="auto"/>
+          <w:sz w:val="40"/>
+          <w:szCs w:val="40"/>
         </w:rPr>
         <w:lastRenderedPageBreak/>
         <w:t>iOS</w:t>
@@ -2245,7 +2265,7 @@
           <w:lang w:eastAsia="es-AR"/>
         </w:rPr>
         <w:drawing>
-          <wp:anchor distT="0" distB="0" distL="114300" distR="114300" simplePos="0" relativeHeight="251664384" behindDoc="0" locked="0" layoutInCell="1" allowOverlap="1">
+          <wp:anchor distT="0" distB="0" distL="114300" distR="114300" simplePos="0" relativeHeight="251664384" behindDoc="0" locked="0" layoutInCell="1" allowOverlap="1" wp14:anchorId="1991F3FF" wp14:editId="0F4A5036">
             <wp:simplePos x="0" y="0"/>
             <wp:positionH relativeFrom="column">
               <wp:posOffset>6467475</wp:posOffset>
@@ -2268,7 +2288,7 @@
                     <pic:cNvPicPr/>
                   </pic:nvPicPr>
                   <pic:blipFill>
-                    <a:blip r:embed="rId27">
+                    <a:blip r:embed="rId26">
                       <a:extLst>
                         <a:ext uri="{28A0092B-C50C-407E-A947-70E740481C1C}">
                           <a14:useLocalDpi xmlns:a14="http://schemas.microsoft.com/office/drawing/2010/main" val="0"/>
@@ -2329,17 +2349,40 @@
     </w:p>
     <w:p>
       <w:pPr>
-        <w:rPr>
-          <w:b/>
-          <w:sz w:val="28"/>
-        </w:rPr>
-      </w:pPr>
-      <w:r>
-        <w:rPr>
-          <w:b/>
-          <w:sz w:val="28"/>
-        </w:rPr>
-        <w:t>Xamarin / Xamarin.Forms</w:t>
+        <w:pStyle w:val="Ttulo2"/>
+        <w:rPr>
+          <w:b/>
+          <w:sz w:val="28"/>
+        </w:rPr>
+      </w:pPr>
+      <w:r>
+        <w:rPr>
+          <w:rFonts w:asciiTheme="minorHAnsi" w:hAnsiTheme="minorHAnsi" w:cstheme="minorHAnsi"/>
+          <w:b/>
+          <w:bCs/>
+          <w:color w:val="auto"/>
+          <w:sz w:val="40"/>
+          <w:szCs w:val="40"/>
+        </w:rPr>
+        <w:t>Xamarin</w:t>
+      </w:r>
+      <w:r>
+        <w:rPr>
+          <w:b/>
+          <w:sz w:val="28"/>
+        </w:rPr>
+        <w:t xml:space="preserve"> </w:t>
+      </w:r>
+      <w:r>
+        <w:rPr>
+          <w:rFonts w:asciiTheme="minorHAnsi" w:hAnsiTheme="minorHAnsi" w:cstheme="minorHAnsi"/>
+          <w:b/>
+          <w:bCs/>
+          <w:color w:val="auto"/>
+          <w:sz w:val="40"/>
+          <w:szCs w:val="40"/>
+        </w:rPr>
+        <w:t>/ Xamarin.Forms</w:t>
       </w:r>
     </w:p>
     <w:p>
@@ -2360,7 +2403,7 @@
           <w:lang w:eastAsia="es-AR"/>
         </w:rPr>
         <w:drawing>
-          <wp:anchor distT="0" distB="0" distL="114300" distR="114300" simplePos="0" relativeHeight="251665408" behindDoc="0" locked="0" layoutInCell="1" allowOverlap="1">
+          <wp:anchor distT="0" distB="0" distL="114300" distR="114300" simplePos="0" relativeHeight="251665408" behindDoc="0" locked="0" layoutInCell="1" allowOverlap="1" wp14:anchorId="30F3E18A" wp14:editId="17202E45">
             <wp:simplePos x="0" y="0"/>
             <wp:positionH relativeFrom="column">
               <wp:posOffset>6505575</wp:posOffset>
@@ -2383,7 +2426,7 @@
                     <pic:cNvPicPr/>
                   </pic:nvPicPr>
                   <pic:blipFill>
-                    <a:blip r:embed="rId28">
+                    <a:blip r:embed="rId27">
                       <a:extLst>
                         <a:ext uri="{28A0092B-C50C-407E-A947-70E740481C1C}">
                           <a14:useLocalDpi xmlns:a14="http://schemas.microsoft.com/office/drawing/2010/main" val="0"/>
@@ -2456,15 +2499,20 @@
     </w:p>
     <w:p>
       <w:pPr>
-        <w:rPr>
-          <w:b/>
-          <w:sz w:val="28"/>
-        </w:rPr>
-      </w:pPr>
-      <w:r>
-        <w:rPr>
-          <w:b/>
-          <w:sz w:val="28"/>
+        <w:pStyle w:val="Ttulo2"/>
+        <w:rPr>
+          <w:b/>
+          <w:sz w:val="28"/>
+        </w:rPr>
+      </w:pPr>
+      <w:r>
+        <w:rPr>
+          <w:rFonts w:asciiTheme="minorHAnsi" w:hAnsiTheme="minorHAnsi" w:cstheme="minorHAnsi"/>
+          <w:b/>
+          <w:bCs/>
+          <w:color w:val="auto"/>
+          <w:sz w:val="40"/>
+          <w:szCs w:val="40"/>
         </w:rPr>
         <w:t>Flutter</w:t>
       </w:r>
@@ -2484,7 +2532,49 @@
         <w:rPr>
           <w:sz w:val="28"/>
         </w:rPr>
-        <w:t xml:space="preserve">En Flutter, el equivalente a los Views, UIViews y Elements, con los que se componen las interfaces de las aplicaciones, son los </w:t>
+        <w:t xml:space="preserve">En Flutter, el equivalente a los </w:t>
+      </w:r>
+      <w:r>
+        <w:rPr>
+          <w:b/>
+          <w:bCs/>
+          <w:sz w:val="28"/>
+        </w:rPr>
+        <w:t>Views</w:t>
+      </w:r>
+      <w:r>
+        <w:rPr>
+          <w:sz w:val="28"/>
+        </w:rPr>
+        <w:t xml:space="preserve">, </w:t>
+      </w:r>
+      <w:r>
+        <w:rPr>
+          <w:b/>
+          <w:bCs/>
+          <w:sz w:val="28"/>
+        </w:rPr>
+        <w:t>UIViews</w:t>
+      </w:r>
+      <w:r>
+        <w:rPr>
+          <w:sz w:val="28"/>
+        </w:rPr>
+        <w:t xml:space="preserve"> y </w:t>
+      </w:r>
+      <w:r>
+        <w:rPr>
+          <w:b/>
+          <w:bCs/>
+          <w:sz w:val="28"/>
+        </w:rPr>
+        <w:t>Elements</w:t>
+      </w:r>
+      <w:r>
+        <w:rPr>
+          <w:sz w:val="28"/>
+        </w:rPr>
+        <w:t xml:space="preserve">, con los que se componen las interfaces de las aplicaciones, son los </w:t>
       </w:r>
       <w:r>
         <w:rPr>
@@ -2548,15 +2638,7 @@
         <w:rPr>
           <w:sz w:val="28"/>
         </w:rPr>
-        <w:t xml:space="preserve"> en los que todos los Widget de la interfaz están organizados de forma anidada y representan atributos o propiedade</w:t>
-      </w:r>
-      <w:bookmarkStart w:id="1" w:name="_GoBack"/>
-      <w:bookmarkEnd w:id="1"/>
-      <w:r>
-        <w:rPr>
-          <w:sz w:val="28"/>
-        </w:rPr>
-        <w:t>s de este árbol.</w:t>
+        <w:t xml:space="preserve"> en los que todos los Widget de la interfaz están organizados de forma anidada y representan atributos o propiedades de este árbol.</w:t>
       </w:r>
     </w:p>
     <w:p>
@@ -2570,14 +2652,23 @@
     </w:p>
     <w:p>
       <w:pPr>
+        <w:pStyle w:val="Ttulo1"/>
         <w:jc w:val="center"/>
         <w:rPr>
+          <w:rFonts w:asciiTheme="minorHAnsi" w:hAnsiTheme="minorHAnsi" w:cstheme="minorHAnsi"/>
+          <w:b/>
+          <w:bCs/>
+          <w:color w:val="auto"/>
           <w:sz w:val="96"/>
           <w:szCs w:val="96"/>
         </w:rPr>
       </w:pPr>
       <w:r>
         <w:rPr>
+          <w:rFonts w:asciiTheme="minorHAnsi" w:hAnsiTheme="minorHAnsi" w:cstheme="minorHAnsi"/>
+          <w:b/>
+          <w:bCs/>
+          <w:color w:val="auto"/>
           <w:sz w:val="96"/>
           <w:szCs w:val="96"/>
         </w:rPr>
@@ -2614,7 +2705,49 @@
         <w:rPr>
           <w:sz w:val="28"/>
         </w:rPr>
-        <w:t>iliza el mismo estilo reactivo.</w:t>
+        <w:t>iliza el mismo estilo reactivo</w:t>
+      </w:r>
+      <w:r>
+        <w:rPr>
+          <w:sz w:val="28"/>
+        </w:rPr>
+        <w:t xml:space="preserve"> (es </w:t>
+      </w:r>
+      <w:r>
+        <w:rPr>
+          <w:sz w:val="28"/>
+        </w:rPr>
+        <w:t xml:space="preserve">observar flujos </w:t>
+      </w:r>
+      <w:r>
+        <w:rPr>
+          <w:sz w:val="28"/>
+        </w:rPr>
+        <w:t xml:space="preserve">de </w:t>
+      </w:r>
+      <w:r>
+        <w:rPr>
+          <w:sz w:val="28"/>
+        </w:rPr>
+        <w:t>datos y cuando estos cambian hace</w:t>
+      </w:r>
+      <w:r>
+        <w:rPr>
+          <w:sz w:val="28"/>
+        </w:rPr>
+        <w:t>r</w:t>
+      </w:r>
+      <w:r>
+        <w:rPr>
+          <w:sz w:val="28"/>
+        </w:rPr>
+        <w:t xml:space="preserve"> algo.</w:t>
+      </w:r>
+      <w:r>
+        <w:rPr>
+          <w:sz w:val="28"/>
+        </w:rPr>
+        <w:t>)</w:t>
       </w:r>
     </w:p>
     <w:p>
@@ -2672,7 +2805,21 @@
         <w:rPr>
           <w:sz w:val="28"/>
         </w:rPr>
-        <w:t xml:space="preserve">El punto de entrada de una aplicación en React Native está definido por ti a partir de una </w:t>
+        <w:t xml:space="preserve">El punto de entrada de una aplicación en </w:t>
+      </w:r>
+      <w:r>
+        <w:rPr>
+          <w:b/>
+          <w:bCs/>
+          <w:sz w:val="28"/>
+        </w:rPr>
+        <w:t>React Native</w:t>
+      </w:r>
+      <w:r>
+        <w:rPr>
+          <w:sz w:val="28"/>
+        </w:rPr>
+        <w:t xml:space="preserve"> está definido por ti a partir de una </w:t>
       </w:r>
       <w:r>
         <w:rPr>
@@ -2695,7 +2842,7 @@
           <w:lang w:eastAsia="es-AR"/>
         </w:rPr>
         <w:drawing>
-          <wp:inline distT="0" distB="0" distL="0" distR="0">
+          <wp:inline distT="0" distB="0" distL="0" distR="0" wp14:anchorId="489BDD50" wp14:editId="1E863482">
             <wp:extent cx="7810500" cy="1571625"/>
             <wp:effectExtent l="0" t="0" r="0" b="9525"/>
             <wp:docPr id="39" name="Imagen 39"/>
@@ -2710,7 +2857,7 @@
                     <pic:cNvPicPr/>
                   </pic:nvPicPr>
                   <pic:blipFill>
-                    <a:blip r:embed="rId29">
+                    <a:blip r:embed="rId28">
                       <a:extLst>
                         <a:ext uri="{28A0092B-C50C-407E-A947-70E740481C1C}">
                           <a14:useLocalDpi xmlns:a14="http://schemas.microsoft.com/office/drawing/2010/main" val="0"/>
@@ -2755,31 +2902,31 @@
         <w:rPr>
           <w:sz w:val="28"/>
         </w:rPr>
+        <w:t xml:space="preserve">Flutter maneja un punto de entrada ya definido que es la función </w:t>
+      </w:r>
+      <w:r>
+        <w:rPr>
+          <w:b/>
+          <w:sz w:val="28"/>
+        </w:rPr>
+        <w:t>main</w:t>
+      </w:r>
+    </w:p>
+    <w:p>
+      <w:pPr>
+        <w:rPr>
+          <w:sz w:val="28"/>
+        </w:rPr>
+      </w:pPr>
+      <w:r>
+        <w:rPr>
+          <w:noProof/>
+          <w:sz w:val="28"/>
+          <w:lang w:eastAsia="es-AR"/>
+        </w:rPr>
         <w:lastRenderedPageBreak/>
-        <w:t xml:space="preserve">Flutter maneja un punto de entrada ya definido que es la función </w:t>
-      </w:r>
-      <w:r>
-        <w:rPr>
-          <w:b/>
-          <w:sz w:val="28"/>
-        </w:rPr>
-        <w:t>main</w:t>
-      </w:r>
-    </w:p>
-    <w:p>
-      <w:pPr>
-        <w:rPr>
-          <w:sz w:val="28"/>
-        </w:rPr>
-      </w:pPr>
-      <w:r>
-        <w:rPr>
-          <w:noProof/>
-          <w:sz w:val="28"/>
-          <w:lang w:eastAsia="es-AR"/>
-        </w:rPr>
         <w:drawing>
-          <wp:inline distT="0" distB="0" distL="0" distR="0">
+          <wp:inline distT="0" distB="0" distL="0" distR="0" wp14:anchorId="1D992F07" wp14:editId="18ADE42E">
             <wp:extent cx="7791450" cy="1190625"/>
             <wp:effectExtent l="0" t="0" r="0" b="9525"/>
             <wp:docPr id="40" name="Imagen 40"/>
@@ -2794,7 +2941,7 @@
                     <pic:cNvPicPr/>
                   </pic:nvPicPr>
                   <pic:blipFill>
-                    <a:blip r:embed="rId30">
+                    <a:blip r:embed="rId29">
                       <a:extLst>
                         <a:ext uri="{28A0092B-C50C-407E-A947-70E740481C1C}">
                           <a14:useLocalDpi xmlns:a14="http://schemas.microsoft.com/office/drawing/2010/main" val="0"/>
@@ -2912,7 +3059,7 @@
           <w:lang w:eastAsia="es-AR"/>
         </w:rPr>
         <w:drawing>
-          <wp:inline distT="0" distB="0" distL="0" distR="0">
+          <wp:inline distT="0" distB="0" distL="0" distR="0" wp14:anchorId="62177ADF" wp14:editId="39D1A5C3">
             <wp:extent cx="6248400" cy="3733800"/>
             <wp:effectExtent l="0" t="0" r="0" b="0"/>
             <wp:docPr id="44" name="Imagen 44"/>
@@ -2927,7 +3074,7 @@
                     <pic:cNvPicPr/>
                   </pic:nvPicPr>
                   <pic:blipFill>
-                    <a:blip r:embed="rId31">
+                    <a:blip r:embed="rId30">
                       <a:extLst>
                         <a:ext uri="{28A0092B-C50C-407E-A947-70E740481C1C}">
                           <a14:useLocalDpi xmlns:a14="http://schemas.microsoft.com/office/drawing/2010/main" val="0"/>
@@ -2977,7 +3124,7 @@
         </w:rPr>
         <w:lastRenderedPageBreak/>
         <w:drawing>
-          <wp:inline distT="0" distB="0" distL="0" distR="0">
+          <wp:inline distT="0" distB="0" distL="0" distR="0" wp14:anchorId="3AD10122" wp14:editId="7F254047">
             <wp:extent cx="7810500" cy="2809875"/>
             <wp:effectExtent l="0" t="0" r="0" b="9525"/>
             <wp:docPr id="45" name="Imagen 45"/>
@@ -2992,7 +3139,7 @@
                     <pic:cNvPicPr/>
                   </pic:nvPicPr>
                   <pic:blipFill>
-                    <a:blip r:embed="rId32">
+                    <a:blip r:embed="rId31">
                       <a:extLst>
                         <a:ext uri="{28A0092B-C50C-407E-A947-70E740481C1C}">
                           <a14:useLocalDpi xmlns:a14="http://schemas.microsoft.com/office/drawing/2010/main" val="0"/>
@@ -3029,19 +3176,70 @@
         <w:rPr>
           <w:sz w:val="28"/>
         </w:rPr>
-        <w:t>Verás que la verbosidad entre códigos es más reducida en Flutter y esto es gracias al lenguaje de programación Dart y en general la mejora que se está proponiendo con este SDK.</w:t>
-      </w:r>
-    </w:p>
-    <w:p>
-      <w:pPr>
+        <w:t xml:space="preserve">Verás que la verbosidad entre códigos es más reducida en </w:t>
+      </w:r>
+      <w:r>
+        <w:rPr>
+          <w:b/>
+          <w:bCs/>
+          <w:sz w:val="28"/>
+        </w:rPr>
+        <w:t>Flutter</w:t>
+      </w:r>
+      <w:r>
+        <w:rPr>
+          <w:sz w:val="28"/>
+        </w:rPr>
+        <w:t xml:space="preserve"> y esto es gracias al lenguaje de programación </w:t>
+      </w:r>
+      <w:r>
+        <w:rPr>
+          <w:b/>
+          <w:bCs/>
+          <w:sz w:val="28"/>
+        </w:rPr>
+        <w:t>Dart</w:t>
+      </w:r>
+      <w:r>
+        <w:rPr>
+          <w:sz w:val="28"/>
+        </w:rPr>
+        <w:t xml:space="preserve"> y en general la mejora que se está proponiendo con este </w:t>
+      </w:r>
+      <w:r>
+        <w:rPr>
+          <w:b/>
+          <w:bCs/>
+          <w:sz w:val="28"/>
+        </w:rPr>
+        <w:t>SDK</w:t>
+      </w:r>
+      <w:r>
+        <w:rPr>
+          <w:sz w:val="28"/>
+        </w:rPr>
+        <w:t>.</w:t>
+      </w:r>
+    </w:p>
+    <w:p>
+      <w:pPr>
+        <w:pStyle w:val="Ttulo1"/>
         <w:jc w:val="center"/>
         <w:rPr>
+          <w:rFonts w:asciiTheme="minorHAnsi" w:hAnsiTheme="minorHAnsi" w:cstheme="minorHAnsi"/>
+          <w:b/>
+          <w:bCs/>
+          <w:color w:val="auto"/>
           <w:sz w:val="96"/>
           <w:szCs w:val="96"/>
         </w:rPr>
       </w:pPr>
       <w:r>
         <w:rPr>
+          <w:rFonts w:asciiTheme="minorHAnsi" w:hAnsiTheme="minorHAnsi" w:cstheme="minorHAnsi"/>
+          <w:b/>
+          <w:bCs/>
+          <w:color w:val="auto"/>
           <w:sz w:val="96"/>
           <w:szCs w:val="96"/>
         </w:rPr>
@@ -3066,7 +3264,7 @@
         </w:rPr>
         <w:t xml:space="preserve">or la comunidad en el </w:t>
       </w:r>
-      <w:hyperlink r:id="rId33" w:history="1">
+      <w:hyperlink r:id="rId32" w:history="1">
         <w:r>
           <w:rPr>
             <w:rStyle w:val="Hipervnculo"/>
@@ -3110,14 +3308,23 @@
     </w:p>
     <w:p>
       <w:pPr>
+        <w:pStyle w:val="Ttulo1"/>
         <w:jc w:val="center"/>
         <w:rPr>
+          <w:rFonts w:asciiTheme="minorHAnsi" w:hAnsiTheme="minorHAnsi" w:cstheme="minorHAnsi"/>
+          <w:b/>
+          <w:bCs/>
+          <w:color w:val="auto"/>
           <w:sz w:val="96"/>
           <w:szCs w:val="96"/>
         </w:rPr>
       </w:pPr>
       <w:r>
         <w:rPr>
+          <w:rFonts w:asciiTheme="minorHAnsi" w:hAnsiTheme="minorHAnsi" w:cstheme="minorHAnsi"/>
+          <w:b/>
+          <w:bCs/>
+          <w:color w:val="auto"/>
           <w:sz w:val="96"/>
           <w:szCs w:val="96"/>
         </w:rPr>
@@ -3143,7 +3350,6 @@
         </w:rPr>
         <w:t>app_prueba</w:t>
       </w:r>
-      <w:proofErr w:type="gramStart"/>
       <w:r>
         <w:rPr>
           <w:b/>
@@ -3155,14 +3361,7 @@
         <w:rPr>
           <w:sz w:val="28"/>
         </w:rPr>
-        <w:t xml:space="preserve"> :</w:t>
-      </w:r>
-      <w:proofErr w:type="gramEnd"/>
-      <w:r>
-        <w:rPr>
-          <w:sz w:val="28"/>
-        </w:rPr>
-        <w:t xml:space="preserve"> C</w:t>
+        <w:t>: C</w:t>
       </w:r>
       <w:r>
         <w:rPr>
@@ -3189,7 +3388,7 @@
           <w:lang w:eastAsia="es-AR"/>
         </w:rPr>
         <w:drawing>
-          <wp:anchor distT="0" distB="0" distL="114300" distR="114300" simplePos="0" relativeHeight="251666432" behindDoc="0" locked="0" layoutInCell="1" allowOverlap="1">
+          <wp:anchor distT="0" distB="0" distL="114300" distR="114300" simplePos="0" relativeHeight="251666432" behindDoc="0" locked="0" layoutInCell="1" allowOverlap="1" wp14:anchorId="531FD635" wp14:editId="0769972F">
             <wp:simplePos x="0" y="0"/>
             <wp:positionH relativeFrom="column">
               <wp:posOffset>6886575</wp:posOffset>
@@ -3212,7 +3411,7 @@
                     <pic:cNvPicPr/>
                   </pic:nvPicPr>
                   <pic:blipFill>
-                    <a:blip r:embed="rId34">
+                    <a:blip r:embed="rId33">
                       <a:extLst>
                         <a:ext uri="{28A0092B-C50C-407E-A947-70E740481C1C}">
                           <a14:useLocalDpi xmlns:a14="http://schemas.microsoft.com/office/drawing/2010/main" val="0"/>
@@ -3243,28 +3442,13 @@
           <w:b/>
           <w:sz w:val="28"/>
         </w:rPr>
-        <w:t>android</w:t>
-      </w:r>
-      <w:proofErr w:type="gramStart"/>
-      <w:r>
-        <w:rPr>
-          <w:b/>
-          <w:sz w:val="28"/>
-        </w:rPr>
-        <w:t>/</w:t>
-      </w:r>
-      <w:r>
-        <w:rPr>
-          <w:sz w:val="28"/>
-        </w:rPr>
-        <w:t xml:space="preserve"> :</w:t>
-      </w:r>
-      <w:proofErr w:type="gramEnd"/>
-      <w:r>
-        <w:rPr>
-          <w:sz w:val="28"/>
-        </w:rPr>
-        <w:t xml:space="preserve"> A</w:t>
+        <w:t>android/</w:t>
+      </w:r>
+      <w:r>
+        <w:rPr>
+          <w:sz w:val="28"/>
+        </w:rPr>
+        <w:t>: A</w:t>
       </w:r>
       <w:r>
         <w:rPr>
@@ -3328,28 +3512,13 @@
           <w:b/>
           <w:sz w:val="28"/>
         </w:rPr>
-        <w:t>ios</w:t>
-      </w:r>
-      <w:proofErr w:type="gramStart"/>
-      <w:r>
-        <w:rPr>
-          <w:b/>
-          <w:sz w:val="28"/>
-        </w:rPr>
-        <w:t>/</w:t>
-      </w:r>
-      <w:r>
-        <w:rPr>
-          <w:sz w:val="28"/>
-        </w:rPr>
-        <w:t xml:space="preserve"> :</w:t>
-      </w:r>
-      <w:proofErr w:type="gramEnd"/>
-      <w:r>
-        <w:rPr>
-          <w:sz w:val="28"/>
-        </w:rPr>
-        <w:t xml:space="preserve"> S</w:t>
+        <w:t>ios/</w:t>
+      </w:r>
+      <w:r>
+        <w:rPr>
+          <w:sz w:val="28"/>
+        </w:rPr>
+        <w:t>: S</w:t>
       </w:r>
       <w:r>
         <w:rPr>
@@ -3402,28 +3571,13 @@
           <w:b/>
           <w:sz w:val="28"/>
         </w:rPr>
-        <w:t>lib</w:t>
-      </w:r>
-      <w:proofErr w:type="gramStart"/>
-      <w:r>
-        <w:rPr>
-          <w:b/>
-          <w:sz w:val="28"/>
-        </w:rPr>
-        <w:t>/</w:t>
-      </w:r>
-      <w:r>
-        <w:rPr>
-          <w:sz w:val="28"/>
-        </w:rPr>
-        <w:t xml:space="preserve"> :</w:t>
-      </w:r>
-      <w:proofErr w:type="gramEnd"/>
-      <w:r>
-        <w:rPr>
-          <w:sz w:val="28"/>
-        </w:rPr>
-        <w:t xml:space="preserve"> E</w:t>
+        <w:t>lib/</w:t>
+      </w:r>
+      <w:r>
+        <w:rPr>
+          <w:sz w:val="28"/>
+        </w:rPr>
+        <w:t>: E</w:t>
       </w:r>
       <w:r>
         <w:rPr>
@@ -3442,7 +3596,7 @@
         <w:rPr>
           <w:sz w:val="28"/>
         </w:rPr>
-        <w:t xml:space="preserve"> y donde vive la aplicación Flutter. Todos los archivos que estaremos generando durante el curso se almacenarán en esta carpeta.</w:t>
+        <w:t xml:space="preserve"> y donde vive la aplicación Flutter. </w:t>
       </w:r>
     </w:p>
     <w:p>
@@ -3458,7 +3612,7 @@
           <w:lang w:eastAsia="es-AR"/>
         </w:rPr>
         <w:drawing>
-          <wp:anchor distT="0" distB="0" distL="114300" distR="114300" simplePos="0" relativeHeight="251654144" behindDoc="0" locked="0" layoutInCell="1" allowOverlap="1">
+          <wp:anchor distT="0" distB="0" distL="114300" distR="114300" simplePos="0" relativeHeight="251654144" behindDoc="0" locked="0" layoutInCell="1" allowOverlap="1" wp14:anchorId="78D99713" wp14:editId="4E85AC29">
             <wp:simplePos x="0" y="0"/>
             <wp:positionH relativeFrom="column">
               <wp:posOffset>7048500</wp:posOffset>
@@ -3481,7 +3635,7 @@
                     <pic:cNvPicPr/>
                   </pic:nvPicPr>
                   <pic:blipFill>
-                    <a:blip r:embed="rId35">
+                    <a:blip r:embed="rId34">
                       <a:extLst>
                         <a:ext uri="{28A0092B-C50C-407E-A947-70E740481C1C}">
                           <a14:useLocalDpi xmlns:a14="http://schemas.microsoft.com/office/drawing/2010/main" val="0"/>
@@ -3543,6 +3697,8 @@
       </w:r>
       <w:r>
         <w:rPr>
+          <w:b/>
+          <w:bCs/>
           <w:sz w:val="28"/>
         </w:rPr>
         <w:t>XML</w:t>
@@ -3559,6 +3715,7 @@
         <w:rPr>
           <w:sz w:val="28"/>
         </w:rPr>
+        <w:lastRenderedPageBreak/>
         <w:t xml:space="preserve">En este archivo tendremos que declarar todos los recursos externos o </w:t>
       </w:r>
       <w:r>
@@ -3604,9 +3761,8 @@
           <w:sz w:val="28"/>
           <w:lang w:eastAsia="es-AR"/>
         </w:rPr>
-        <w:lastRenderedPageBreak/>
         <w:drawing>
-          <wp:inline distT="0" distB="0" distL="0" distR="0">
+          <wp:inline distT="0" distB="0" distL="0" distR="0" wp14:anchorId="792A8F43" wp14:editId="70C6EC88">
             <wp:extent cx="4371975" cy="3067050"/>
             <wp:effectExtent l="0" t="0" r="9525" b="0"/>
             <wp:docPr id="50" name="Imagen 50"/>
@@ -3621,7 +3777,7 @@
                     <pic:cNvPicPr/>
                   </pic:nvPicPr>
                   <pic:blipFill>
-                    <a:blip r:embed="rId36">
+                    <a:blip r:embed="rId35">
                       <a:extLst>
                         <a:ext uri="{28A0092B-C50C-407E-A947-70E740481C1C}">
                           <a14:useLocalDpi xmlns:a14="http://schemas.microsoft.com/office/drawing/2010/main" val="0"/>
@@ -3673,8 +3829,9 @@
           <w:sz w:val="28"/>
           <w:lang w:eastAsia="es-AR"/>
         </w:rPr>
+        <w:lastRenderedPageBreak/>
         <w:drawing>
-          <wp:inline distT="0" distB="0" distL="0" distR="0">
+          <wp:inline distT="0" distB="0" distL="0" distR="0" wp14:anchorId="1A6D0C87" wp14:editId="648658E7">
             <wp:extent cx="4953000" cy="2447925"/>
             <wp:effectExtent l="0" t="0" r="0" b="9525"/>
             <wp:docPr id="52" name="Imagen 52"/>
@@ -3689,7 +3846,7 @@
                     <pic:cNvPicPr/>
                   </pic:nvPicPr>
                   <pic:blipFill>
-                    <a:blip r:embed="rId37">
+                    <a:blip r:embed="rId36">
                       <a:extLst>
                         <a:ext uri="{28A0092B-C50C-407E-A947-70E740481C1C}">
                           <a14:useLocalDpi xmlns:a14="http://schemas.microsoft.com/office/drawing/2010/main" val="0"/>
@@ -3725,18 +3882,26 @@
     </w:p>
     <w:p>
       <w:pPr>
+        <w:pStyle w:val="Ttulo1"/>
         <w:jc w:val="center"/>
         <w:rPr>
+          <w:rFonts w:asciiTheme="minorHAnsi" w:hAnsiTheme="minorHAnsi" w:cstheme="minorHAnsi"/>
+          <w:b/>
+          <w:bCs/>
+          <w:color w:val="auto"/>
           <w:sz w:val="96"/>
           <w:szCs w:val="96"/>
         </w:rPr>
       </w:pPr>
       <w:r>
         <w:rPr>
+          <w:rFonts w:asciiTheme="minorHAnsi" w:hAnsiTheme="minorHAnsi" w:cstheme="minorHAnsi"/>
+          <w:b/>
+          <w:bCs/>
+          <w:color w:val="auto"/>
           <w:sz w:val="96"/>
           <w:szCs w:val="96"/>
         </w:rPr>
-        <w:lastRenderedPageBreak/>
         <w:t>Programación Declarativa en Flutter</w:t>
       </w:r>
     </w:p>
@@ -3811,7 +3976,7 @@
           <w:lang w:eastAsia="es-AR"/>
         </w:rPr>
         <w:drawing>
-          <wp:anchor distT="0" distB="0" distL="114300" distR="114300" simplePos="0" relativeHeight="251667456" behindDoc="0" locked="0" layoutInCell="1" allowOverlap="1">
+          <wp:anchor distT="0" distB="0" distL="114300" distR="114300" simplePos="0" relativeHeight="251667456" behindDoc="0" locked="0" layoutInCell="1" allowOverlap="1" wp14:anchorId="110D8929" wp14:editId="4F53AB4E">
             <wp:simplePos x="0" y="0"/>
             <wp:positionH relativeFrom="column">
               <wp:posOffset>8143875</wp:posOffset>
@@ -3834,7 +3999,7 @@
                     <pic:cNvPicPr/>
                   </pic:nvPicPr>
                   <pic:blipFill>
-                    <a:blip r:embed="rId38">
+                    <a:blip r:embed="rId37">
                       <a:extLst>
                         <a:ext uri="{28A0092B-C50C-407E-A947-70E740481C1C}">
                           <a14:useLocalDpi xmlns:a14="http://schemas.microsoft.com/office/drawing/2010/main" val="0"/>
@@ -3885,7 +4050,7 @@
           <w:lang w:eastAsia="es-AR"/>
         </w:rPr>
         <w:drawing>
-          <wp:anchor distT="0" distB="0" distL="114300" distR="114300" simplePos="0" relativeHeight="251668480" behindDoc="0" locked="0" layoutInCell="1" allowOverlap="1">
+          <wp:anchor distT="0" distB="0" distL="114300" distR="114300" simplePos="0" relativeHeight="251668480" behindDoc="0" locked="0" layoutInCell="1" allowOverlap="1" wp14:anchorId="57DFBF21" wp14:editId="3DB42F21">
             <wp:simplePos x="0" y="0"/>
             <wp:positionH relativeFrom="column">
               <wp:posOffset>8010525</wp:posOffset>
@@ -3908,7 +4073,7 @@
                     <pic:cNvPicPr/>
                   </pic:nvPicPr>
                   <pic:blipFill>
-                    <a:blip r:embed="rId39">
+                    <a:blip r:embed="rId38">
                       <a:extLst>
                         <a:ext uri="{28A0092B-C50C-407E-A947-70E740481C1C}">
                           <a14:useLocalDpi xmlns:a14="http://schemas.microsoft.com/office/drawing/2010/main" val="0"/>
@@ -3982,7 +4147,14 @@
         <w:rPr>
           <w:sz w:val="28"/>
         </w:rPr>
-        <w:t>ste estilo de programación utiliza como parámetros estructuras un poco más complejas formadas por datos compuestos, objetos, pares propiedad-valor, etc. que en cierta forma es más fácil de leer y más comprensible para el desarrollador. Este estilo de programación es el que usa Flutter.</w:t>
+        <w:t xml:space="preserve">ste estilo de programación utiliza como parámetros estructuras un poco más complejas formadas por datos compuestos, objetos, pares propiedad-valor, etc. que en cierta </w:t>
+      </w:r>
+      <w:r>
+        <w:rPr>
+          <w:sz w:val="28"/>
+        </w:rPr>
+        <w:lastRenderedPageBreak/>
+        <w:t>forma es más fácil de leer y más comprensible para el desarrollador. Este estilo de programación es el que usa Flutter.</w:t>
       </w:r>
     </w:p>
     <w:p>
@@ -4012,7 +4184,7 @@
           <w:lang w:eastAsia="es-AR"/>
         </w:rPr>
         <w:drawing>
-          <wp:inline distT="0" distB="0" distL="0" distR="0">
+          <wp:inline distT="0" distB="0" distL="0" distR="0" wp14:anchorId="4480CC2C" wp14:editId="1C257CE4">
             <wp:extent cx="4381500" cy="1781175"/>
             <wp:effectExtent l="0" t="0" r="0" b="9525"/>
             <wp:docPr id="57" name="Imagen 57"/>
@@ -4027,7 +4199,7 @@
                     <pic:cNvPicPr/>
                   </pic:nvPicPr>
                   <pic:blipFill>
-                    <a:blip r:embed="rId40">
+                    <a:blip r:embed="rId39">
                       <a:extLst>
                         <a:ext uri="{28A0092B-C50C-407E-A947-70E740481C1C}">
                           <a14:useLocalDpi xmlns:a14="http://schemas.microsoft.com/office/drawing/2010/main" val="0"/>
@@ -4064,43 +4236,43 @@
         <w:rPr>
           <w:sz w:val="28"/>
         </w:rPr>
+        <w:t xml:space="preserve">Si lo quisiéramos ver en un </w:t>
+      </w:r>
+      <w:r>
+        <w:rPr>
+          <w:sz w:val="28"/>
+        </w:rPr>
+        <w:t>gráfico</w:t>
+      </w:r>
+      <w:r>
+        <w:rPr>
+          <w:sz w:val="28"/>
+        </w:rPr>
+        <w:t xml:space="preserve"> para hacer una comparación entre ambos</w:t>
+      </w:r>
+      <w:r>
+        <w:rPr>
+          <w:sz w:val="28"/>
+        </w:rPr>
+        <w:t xml:space="preserve"> seria de esta forma</w:t>
+      </w:r>
+    </w:p>
+    <w:p>
+      <w:pPr>
+        <w:jc w:val="center"/>
+        <w:rPr>
+          <w:sz w:val="28"/>
+        </w:rPr>
+      </w:pPr>
+      <w:r>
+        <w:rPr>
+          <w:noProof/>
+          <w:sz w:val="28"/>
+          <w:lang w:eastAsia="es-AR"/>
+        </w:rPr>
         <w:lastRenderedPageBreak/>
-        <w:t xml:space="preserve">Si lo quisiéramos ver en un </w:t>
-      </w:r>
-      <w:r>
-        <w:rPr>
-          <w:sz w:val="28"/>
-        </w:rPr>
-        <w:t>gráfico</w:t>
-      </w:r>
-      <w:r>
-        <w:rPr>
-          <w:sz w:val="28"/>
-        </w:rPr>
-        <w:t xml:space="preserve"> para hacer una comparación entre ambos</w:t>
-      </w:r>
-      <w:r>
-        <w:rPr>
-          <w:sz w:val="28"/>
-        </w:rPr>
-        <w:t xml:space="preserve"> seria de esta forma</w:t>
-      </w:r>
-    </w:p>
-    <w:p>
-      <w:pPr>
-        <w:jc w:val="center"/>
-        <w:rPr>
-          <w:sz w:val="28"/>
-        </w:rPr>
-      </w:pPr>
-      <w:r>
-        <w:rPr>
-          <w:noProof/>
-          <w:sz w:val="28"/>
-          <w:lang w:eastAsia="es-AR"/>
-        </w:rPr>
         <w:drawing>
-          <wp:inline distT="0" distB="0" distL="0" distR="0">
+          <wp:inline distT="0" distB="0" distL="0" distR="0" wp14:anchorId="6535068D" wp14:editId="3E493341">
             <wp:extent cx="6257925" cy="4667250"/>
             <wp:effectExtent l="0" t="0" r="9525" b="0"/>
             <wp:docPr id="58" name="Imagen 58"/>
@@ -4115,7 +4287,7 @@
                     <pic:cNvPicPr/>
                   </pic:nvPicPr>
                   <pic:blipFill>
-                    <a:blip r:embed="rId41">
+                    <a:blip r:embed="rId40">
                       <a:extLst>
                         <a:ext uri="{28A0092B-C50C-407E-A947-70E740481C1C}">
                           <a14:useLocalDpi xmlns:a14="http://schemas.microsoft.com/office/drawing/2010/main" val="0"/>
@@ -4314,14 +4486,23 @@
     </w:p>
     <w:p>
       <w:pPr>
+        <w:pStyle w:val="Ttulo1"/>
         <w:jc w:val="center"/>
         <w:rPr>
+          <w:rFonts w:asciiTheme="minorHAnsi" w:hAnsiTheme="minorHAnsi" w:cstheme="minorHAnsi"/>
+          <w:b/>
+          <w:bCs/>
+          <w:color w:val="auto"/>
           <w:sz w:val="96"/>
           <w:szCs w:val="96"/>
         </w:rPr>
       </w:pPr>
       <w:r>
         <w:rPr>
+          <w:rFonts w:asciiTheme="minorHAnsi" w:hAnsiTheme="minorHAnsi" w:cstheme="minorHAnsi"/>
+          <w:b/>
+          <w:bCs/>
+          <w:color w:val="auto"/>
           <w:sz w:val="96"/>
           <w:szCs w:val="96"/>
         </w:rPr>
@@ -4376,7 +4557,7 @@
           <w:lang w:eastAsia="es-AR"/>
         </w:rPr>
         <w:drawing>
-          <wp:inline distT="0" distB="0" distL="0" distR="0">
+          <wp:inline distT="0" distB="0" distL="0" distR="0" wp14:anchorId="19400AE6" wp14:editId="48EEDB91">
             <wp:extent cx="6867525" cy="523875"/>
             <wp:effectExtent l="0" t="0" r="9525" b="9525"/>
             <wp:docPr id="59" name="Imagen 59"/>
@@ -4391,7 +4572,7 @@
                     <pic:cNvPicPr/>
                   </pic:nvPicPr>
                   <pic:blipFill>
-                    <a:blip r:embed="rId42">
+                    <a:blip r:embed="rId41">
                       <a:extLst>
                         <a:ext uri="{28A0092B-C50C-407E-A947-70E740481C1C}">
                           <a14:useLocalDpi xmlns:a14="http://schemas.microsoft.com/office/drawing/2010/main" val="0"/>
@@ -4451,7 +4632,7 @@
           <w:lang w:eastAsia="es-AR"/>
         </w:rPr>
         <w:drawing>
-          <wp:anchor distT="0" distB="0" distL="114300" distR="114300" simplePos="0" relativeHeight="251671552" behindDoc="0" locked="0" layoutInCell="1" allowOverlap="1">
+          <wp:anchor distT="0" distB="0" distL="114300" distR="114300" simplePos="0" relativeHeight="251671552" behindDoc="0" locked="0" layoutInCell="1" allowOverlap="1" wp14:anchorId="0E6A247E" wp14:editId="1906AEF2">
             <wp:simplePos x="0" y="0"/>
             <wp:positionH relativeFrom="column">
               <wp:posOffset>6029325</wp:posOffset>
@@ -4474,7 +4655,7 @@
                     <pic:cNvPicPr/>
                   </pic:nvPicPr>
                   <pic:blipFill>
-                    <a:blip r:embed="rId43">
+                    <a:blip r:embed="rId42">
                       <a:extLst>
                         <a:ext uri="{28A0092B-C50C-407E-A947-70E740481C1C}">
                           <a14:useLocalDpi xmlns:a14="http://schemas.microsoft.com/office/drawing/2010/main" val="0"/>
@@ -4507,7 +4688,7 @@
           <w:lang w:eastAsia="es-AR"/>
         </w:rPr>
         <w:drawing>
-          <wp:anchor distT="0" distB="0" distL="114300" distR="114300" simplePos="0" relativeHeight="251670528" behindDoc="0" locked="0" layoutInCell="1" allowOverlap="1">
+          <wp:anchor distT="0" distB="0" distL="114300" distR="114300" simplePos="0" relativeHeight="251670528" behindDoc="0" locked="0" layoutInCell="1" allowOverlap="1" wp14:anchorId="30724418" wp14:editId="2AAB1FD1">
             <wp:simplePos x="0" y="0"/>
             <wp:positionH relativeFrom="column">
               <wp:posOffset>6734175</wp:posOffset>
@@ -4530,7 +4711,7 @@
                     <pic:cNvPicPr/>
                   </pic:nvPicPr>
                   <pic:blipFill>
-                    <a:blip r:embed="rId44">
+                    <a:blip r:embed="rId43">
                       <a:extLst>
                         <a:ext uri="{28A0092B-C50C-407E-A947-70E740481C1C}">
                           <a14:useLocalDpi xmlns:a14="http://schemas.microsoft.com/office/drawing/2010/main" val="0"/>
@@ -4787,9 +4968,8 @@
           <w:sz w:val="28"/>
           <w:lang w:eastAsia="es-AR"/>
         </w:rPr>
-        <w:lastRenderedPageBreak/>
         <w:drawing>
-          <wp:anchor distT="0" distB="0" distL="114300" distR="114300" simplePos="0" relativeHeight="251669504" behindDoc="0" locked="0" layoutInCell="1" allowOverlap="1">
+          <wp:anchor distT="0" distB="0" distL="114300" distR="114300" simplePos="0" relativeHeight="251669504" behindDoc="0" locked="0" layoutInCell="1" allowOverlap="1" wp14:anchorId="01F05944" wp14:editId="7C9D2BFD">
             <wp:simplePos x="0" y="0"/>
             <wp:positionH relativeFrom="column">
               <wp:posOffset>6296025</wp:posOffset>
@@ -4812,7 +4992,7 @@
                     <pic:cNvPicPr/>
                   </pic:nvPicPr>
                   <pic:blipFill>
-                    <a:blip r:embed="rId45">
+                    <a:blip r:embed="rId44">
                       <a:extLst>
                         <a:ext uri="{28A0092B-C50C-407E-A947-70E740481C1C}">
                           <a14:useLocalDpi xmlns:a14="http://schemas.microsoft.com/office/drawing/2010/main" val="0"/>
@@ -4868,7 +5048,14 @@
         <w:rPr>
           <w:sz w:val="28"/>
         </w:rPr>
-        <w:t xml:space="preserve"> que es la parte funcional de nuestra aplicación y que retornará a fin de cuentas un </w:t>
+        <w:t xml:space="preserve"> que es la parte funcional de nuestra </w:t>
+      </w:r>
+      <w:r>
+        <w:rPr>
+          <w:sz w:val="28"/>
+        </w:rPr>
+        <w:lastRenderedPageBreak/>
+        <w:t xml:space="preserve">aplicación y que retornará a fin de cuentas un </w:t>
       </w:r>
       <w:r>
         <w:rPr>
@@ -4897,7 +5084,7 @@
           <w:lang w:eastAsia="es-AR"/>
         </w:rPr>
         <w:drawing>
-          <wp:inline distT="0" distB="0" distL="0" distR="0">
+          <wp:inline distT="0" distB="0" distL="0" distR="0" wp14:anchorId="34AD8226" wp14:editId="7F66B24F">
             <wp:extent cx="6858000" cy="1743075"/>
             <wp:effectExtent l="0" t="0" r="0" b="9525"/>
             <wp:docPr id="62" name="Imagen 62"/>
@@ -4912,7 +5099,7 @@
                     <pic:cNvPicPr/>
                   </pic:nvPicPr>
                   <pic:blipFill>
-                    <a:blip r:embed="rId46">
+                    <a:blip r:embed="rId45">
                       <a:extLst>
                         <a:ext uri="{28A0092B-C50C-407E-A947-70E740481C1C}">
                           <a14:useLocalDpi xmlns:a14="http://schemas.microsoft.com/office/drawing/2010/main" val="0"/>
@@ -4967,7 +5154,7 @@
           <w:lang w:eastAsia="es-AR"/>
         </w:rPr>
         <w:drawing>
-          <wp:inline distT="0" distB="0" distL="0" distR="0">
+          <wp:inline distT="0" distB="0" distL="0" distR="0" wp14:anchorId="21D37DFB" wp14:editId="4994D4A2">
             <wp:extent cx="4381500" cy="3133725"/>
             <wp:effectExtent l="0" t="0" r="0" b="9525"/>
             <wp:docPr id="71" name="Imagen 71"/>
@@ -4982,7 +5169,7 @@
                     <pic:cNvPicPr/>
                   </pic:nvPicPr>
                   <pic:blipFill>
-                    <a:blip r:embed="rId47">
+                    <a:blip r:embed="rId46">
                       <a:extLst>
                         <a:ext uri="{28A0092B-C50C-407E-A947-70E740481C1C}">
                           <a14:useLocalDpi xmlns:a14="http://schemas.microsoft.com/office/drawing/2010/main" val="0"/>
@@ -5021,24 +5208,24 @@
           <w:b/>
           <w:sz w:val="28"/>
         </w:rPr>
+        <w:t>body</w:t>
+      </w:r>
+    </w:p>
+    <w:p>
+      <w:pPr>
+        <w:rPr>
+          <w:sz w:val="28"/>
+        </w:rPr>
+      </w:pPr>
+      <w:r>
+        <w:rPr>
+          <w:noProof/>
+          <w:sz w:val="28"/>
+          <w:lang w:eastAsia="es-AR"/>
+        </w:rPr>
         <w:lastRenderedPageBreak/>
-        <w:t>body</w:t>
-      </w:r>
-    </w:p>
-    <w:p>
-      <w:pPr>
-        <w:rPr>
-          <w:sz w:val="28"/>
-        </w:rPr>
-      </w:pPr>
-      <w:r>
-        <w:rPr>
-          <w:noProof/>
-          <w:sz w:val="28"/>
-          <w:lang w:eastAsia="es-AR"/>
-        </w:rPr>
         <w:drawing>
-          <wp:inline distT="0" distB="0" distL="0" distR="0">
+          <wp:inline distT="0" distB="0" distL="0" distR="0" wp14:anchorId="6DAE2B82" wp14:editId="4DC80034">
             <wp:extent cx="4391025" cy="3133725"/>
             <wp:effectExtent l="0" t="0" r="9525" b="9525"/>
             <wp:docPr id="73" name="Imagen 73"/>
@@ -5053,7 +5240,7 @@
                     <pic:cNvPicPr/>
                   </pic:nvPicPr>
                   <pic:blipFill>
-                    <a:blip r:embed="rId48">
+                    <a:blip r:embed="rId47">
                       <a:extLst>
                         <a:ext uri="{28A0092B-C50C-407E-A947-70E740481C1C}">
                           <a14:useLocalDpi xmlns:a14="http://schemas.microsoft.com/office/drawing/2010/main" val="0"/>
@@ -5108,7 +5295,7 @@
           <w:lang w:eastAsia="es-AR"/>
         </w:rPr>
         <w:drawing>
-          <wp:inline distT="0" distB="0" distL="0" distR="0">
+          <wp:inline distT="0" distB="0" distL="0" distR="0" wp14:anchorId="0CBCACFA" wp14:editId="3D449D61">
             <wp:extent cx="3495675" cy="2505075"/>
             <wp:effectExtent l="0" t="0" r="9525" b="9525"/>
             <wp:docPr id="76" name="Imagen 76"/>
@@ -5123,7 +5310,7 @@
                     <pic:cNvPicPr/>
                   </pic:nvPicPr>
                   <pic:blipFill>
-                    <a:blip r:embed="rId49">
+                    <a:blip r:embed="rId48">
                       <a:extLst>
                         <a:ext uri="{28A0092B-C50C-407E-A947-70E740481C1C}">
                           <a14:useLocalDpi xmlns:a14="http://schemas.microsoft.com/office/drawing/2010/main" val="0"/>
@@ -5162,24 +5349,24 @@
           <w:b/>
           <w:sz w:val="28"/>
         </w:rPr>
+        <w:t>floatingActionButton</w:t>
+      </w:r>
+    </w:p>
+    <w:p>
+      <w:pPr>
+        <w:rPr>
+          <w:sz w:val="28"/>
+        </w:rPr>
+      </w:pPr>
+      <w:r>
+        <w:rPr>
+          <w:noProof/>
+          <w:sz w:val="28"/>
+          <w:lang w:eastAsia="es-AR"/>
+        </w:rPr>
         <w:lastRenderedPageBreak/>
-        <w:t>floatingActionButton</w:t>
-      </w:r>
-    </w:p>
-    <w:p>
-      <w:pPr>
-        <w:rPr>
-          <w:sz w:val="28"/>
-        </w:rPr>
-      </w:pPr>
-      <w:r>
-        <w:rPr>
-          <w:noProof/>
-          <w:sz w:val="28"/>
-          <w:lang w:eastAsia="es-AR"/>
-        </w:rPr>
         <w:drawing>
-          <wp:inline distT="0" distB="0" distL="0" distR="0">
+          <wp:inline distT="0" distB="0" distL="0" distR="0" wp14:anchorId="0C5672AD" wp14:editId="6B7A018E">
             <wp:extent cx="4381500" cy="3219450"/>
             <wp:effectExtent l="0" t="0" r="0" b="0"/>
             <wp:docPr id="78" name="Imagen 78"/>
@@ -5194,7 +5381,7 @@
                     <pic:cNvPicPr/>
                   </pic:nvPicPr>
                   <pic:blipFill>
-                    <a:blip r:embed="rId50">
+                    <a:blip r:embed="rId49">
                       <a:extLst>
                         <a:ext uri="{28A0092B-C50C-407E-A947-70E740481C1C}">
                           <a14:useLocalDpi xmlns:a14="http://schemas.microsoft.com/office/drawing/2010/main" val="0"/>
@@ -5223,14 +5410,23 @@
     </w:p>
     <w:p>
       <w:pPr>
+        <w:pStyle w:val="Ttulo1"/>
         <w:jc w:val="center"/>
         <w:rPr>
+          <w:rFonts w:asciiTheme="minorHAnsi" w:hAnsiTheme="minorHAnsi" w:cstheme="minorHAnsi"/>
+          <w:b/>
+          <w:bCs/>
+          <w:color w:val="auto"/>
           <w:sz w:val="96"/>
           <w:szCs w:val="96"/>
         </w:rPr>
       </w:pPr>
       <w:r>
         <w:rPr>
+          <w:rFonts w:asciiTheme="minorHAnsi" w:hAnsiTheme="minorHAnsi" w:cstheme="minorHAnsi"/>
+          <w:b/>
+          <w:bCs/>
+          <w:color w:val="auto"/>
           <w:sz w:val="96"/>
           <w:szCs w:val="96"/>
         </w:rPr>
@@ -5303,7 +5499,7 @@
         </w:rPr>
         <w:lastRenderedPageBreak/>
         <w:drawing>
-          <wp:inline distT="0" distB="0" distL="0" distR="0">
+          <wp:inline distT="0" distB="0" distL="0" distR="0" wp14:anchorId="429A92F5" wp14:editId="3F0489E9">
             <wp:extent cx="6848475" cy="2124075"/>
             <wp:effectExtent l="0" t="0" r="9525" b="9525"/>
             <wp:docPr id="2" name="Imagen 2"/>
@@ -5318,7 +5514,7 @@
                     <pic:cNvPicPr/>
                   </pic:nvPicPr>
                   <pic:blipFill>
-                    <a:blip r:embed="rId51">
+                    <a:blip r:embed="rId50">
                       <a:extLst>
                         <a:ext uri="{28A0092B-C50C-407E-A947-70E740481C1C}">
                           <a14:useLocalDpi xmlns:a14="http://schemas.microsoft.com/office/drawing/2010/main" val="0"/>
@@ -5500,14 +5696,23 @@
     </w:p>
     <w:p>
       <w:pPr>
+        <w:pStyle w:val="Ttulo1"/>
         <w:jc w:val="center"/>
         <w:rPr>
+          <w:rFonts w:asciiTheme="minorHAnsi" w:hAnsiTheme="minorHAnsi" w:cstheme="minorHAnsi"/>
+          <w:b/>
+          <w:bCs/>
+          <w:color w:val="auto"/>
           <w:sz w:val="96"/>
           <w:szCs w:val="96"/>
         </w:rPr>
       </w:pPr>
       <w:r>
         <w:rPr>
+          <w:rFonts w:asciiTheme="minorHAnsi" w:hAnsiTheme="minorHAnsi" w:cstheme="minorHAnsi"/>
+          <w:b/>
+          <w:bCs/>
+          <w:color w:val="auto"/>
           <w:sz w:val="96"/>
           <w:szCs w:val="96"/>
         </w:rPr>
@@ -5597,7 +5802,7 @@
         </w:rPr>
         <w:lastRenderedPageBreak/>
         <w:drawing>
-          <wp:anchor distT="0" distB="0" distL="114300" distR="114300" simplePos="0" relativeHeight="251652096" behindDoc="0" locked="0" layoutInCell="1" allowOverlap="1">
+          <wp:anchor distT="0" distB="0" distL="114300" distR="114300" simplePos="0" relativeHeight="251652096" behindDoc="0" locked="0" layoutInCell="1" allowOverlap="1" wp14:anchorId="2C2B7F5F" wp14:editId="1BC21D2E">
             <wp:simplePos x="0" y="0"/>
             <wp:positionH relativeFrom="column">
               <wp:posOffset>6677025</wp:posOffset>
@@ -5620,7 +5825,7 @@
                     <pic:cNvPicPr/>
                   </pic:nvPicPr>
                   <pic:blipFill>
-                    <a:blip r:embed="rId52">
+                    <a:blip r:embed="rId51">
                       <a:extLst>
                         <a:ext uri="{28A0092B-C50C-407E-A947-70E740481C1C}">
                           <a14:useLocalDpi xmlns:a14="http://schemas.microsoft.com/office/drawing/2010/main" val="0"/>
@@ -5811,14 +6016,23 @@
     </w:p>
     <w:p>
       <w:pPr>
+        <w:pStyle w:val="Ttulo1"/>
         <w:jc w:val="center"/>
         <w:rPr>
+          <w:rFonts w:asciiTheme="minorHAnsi" w:hAnsiTheme="minorHAnsi" w:cstheme="minorHAnsi"/>
+          <w:b/>
+          <w:bCs/>
+          <w:color w:val="auto"/>
           <w:sz w:val="96"/>
           <w:szCs w:val="96"/>
         </w:rPr>
       </w:pPr>
       <w:r>
         <w:rPr>
+          <w:rFonts w:asciiTheme="minorHAnsi" w:hAnsiTheme="minorHAnsi" w:cstheme="minorHAnsi"/>
+          <w:b/>
+          <w:bCs/>
+          <w:color w:val="auto"/>
           <w:sz w:val="96"/>
           <w:szCs w:val="96"/>
         </w:rPr>
@@ -5859,63 +6073,6 @@
       <w:r>
         <w:rPr>
           <w:b/>
-          <w:noProof/>
-          <w:sz w:val="28"/>
-          <w:lang w:eastAsia="es-AR"/>
-        </w:rPr>
-        <w:drawing>
-          <wp:anchor distT="0" distB="0" distL="114300" distR="114300" simplePos="0" relativeHeight="251655168" behindDoc="0" locked="0" layoutInCell="1" allowOverlap="1">
-            <wp:simplePos x="0" y="0"/>
-            <wp:positionH relativeFrom="column">
-              <wp:posOffset>6677025</wp:posOffset>
-            </wp:positionH>
-            <wp:positionV relativeFrom="paragraph">
-              <wp:posOffset>10795</wp:posOffset>
-            </wp:positionV>
-            <wp:extent cx="3095625" cy="1162050"/>
-            <wp:effectExtent l="0" t="0" r="9525" b="0"/>
-            <wp:wrapSquare wrapText="bothSides"/>
-            <wp:docPr id="7" name="Imagen 7"/>
-            <wp:cNvGraphicFramePr>
-              <a:graphicFrameLocks xmlns:a="http://schemas.openxmlformats.org/drawingml/2006/main" noChangeAspect="1"/>
-            </wp:cNvGraphicFramePr>
-            <a:graphic xmlns:a="http://schemas.openxmlformats.org/drawingml/2006/main">
-              <a:graphicData uri="http://schemas.openxmlformats.org/drawingml/2006/picture">
-                <pic:pic xmlns:pic="http://schemas.openxmlformats.org/drawingml/2006/picture">
-                  <pic:nvPicPr>
-                    <pic:cNvPr id="7" name="a.jpg"/>
-                    <pic:cNvPicPr/>
-                  </pic:nvPicPr>
-                  <pic:blipFill>
-                    <a:blip r:embed="rId53">
-                      <a:extLst>
-                        <a:ext uri="{28A0092B-C50C-407E-A947-70E740481C1C}">
-                          <a14:useLocalDpi xmlns:a14="http://schemas.microsoft.com/office/drawing/2010/main" val="0"/>
-                        </a:ext>
-                      </a:extLst>
-                    </a:blip>
-                    <a:stretch>
-                      <a:fillRect/>
-                    </a:stretch>
-                  </pic:blipFill>
-                  <pic:spPr>
-                    <a:xfrm>
-                      <a:off x="0" y="0"/>
-                      <a:ext cx="3095625" cy="1162050"/>
-                    </a:xfrm>
-                    <a:prstGeom prst="rect">
-                      <a:avLst/>
-                    </a:prstGeom>
-                  </pic:spPr>
-                </pic:pic>
-              </a:graphicData>
-            </a:graphic>
-          </wp:anchor>
-        </w:drawing>
-      </w:r>
-      <w:r>
-        <w:rPr>
-          <w:b/>
           <w:sz w:val="28"/>
         </w:rPr>
         <w:t>Widgets con estado o StatefulWidgets</w:t>
@@ -5932,7 +6089,63 @@
         <w:rPr>
           <w:sz w:val="28"/>
         </w:rPr>
-        <w:t>Son todos los widgets con los que el usuario de la aplicación puede tener una interacción directa. Por ejemplo: Checkbox, Radio, Slider, Form. Este tipo de widgets por lo general disparan algún evento, acción o comportamiento determinado como respuesta a la interacción con el usuario.</w:t>
+        <w:t xml:space="preserve">Son todos los widgets con los que el usuario de la aplicación puede tener una interacción directa. Por ejemplo: </w:t>
+      </w:r>
+      <w:r>
+        <w:rPr>
+          <w:b/>
+          <w:bCs/>
+          <w:sz w:val="28"/>
+        </w:rPr>
+        <w:t>Checkbox</w:t>
+      </w:r>
+      <w:r>
+        <w:rPr>
+          <w:sz w:val="28"/>
+        </w:rPr>
+        <w:t xml:space="preserve">, </w:t>
+      </w:r>
+      <w:r>
+        <w:rPr>
+          <w:b/>
+          <w:bCs/>
+          <w:sz w:val="28"/>
+        </w:rPr>
+        <w:t>Radio</w:t>
+      </w:r>
+      <w:r>
+        <w:rPr>
+          <w:sz w:val="28"/>
+        </w:rPr>
+        <w:t xml:space="preserve">, </w:t>
+      </w:r>
+      <w:r>
+        <w:rPr>
+          <w:b/>
+          <w:bCs/>
+          <w:sz w:val="28"/>
+        </w:rPr>
+        <w:t>Slider</w:t>
+      </w:r>
+      <w:r>
+        <w:rPr>
+          <w:sz w:val="28"/>
+        </w:rPr>
+        <w:t xml:space="preserve">, </w:t>
+      </w:r>
+      <w:r>
+        <w:rPr>
+          <w:b/>
+          <w:bCs/>
+          <w:sz w:val="28"/>
+        </w:rPr>
+        <w:t>Form</w:t>
+      </w:r>
+      <w:r>
+        <w:rPr>
+          <w:sz w:val="28"/>
+        </w:rPr>
+        <w:t>. Este tipo de widgets por lo general disparan algún evento, acción o comportamiento determinado como respuesta a la interacción con el usuario.</w:t>
       </w:r>
     </w:p>
     <w:p>
@@ -5950,138 +6163,132 @@
       <w:r>
         <w:rPr>
           <w:b/>
+          <w:sz w:val="28"/>
+        </w:rPr>
+        <w:t>Widgets sin estado o StatelessWidgets</w:t>
+      </w:r>
+    </w:p>
+    <w:p>
+      <w:pPr>
+        <w:pStyle w:val="Prrafodelista"/>
+        <w:rPr>
+          <w:sz w:val="28"/>
+        </w:rPr>
+      </w:pPr>
+      <w:r>
+        <w:rPr>
+          <w:sz w:val="28"/>
+        </w:rPr>
+        <w:t xml:space="preserve">Los widgets de este tipo no reaccionan ante el intento de interacción con el usuario. No tienen asociado una acción o comportamiento particular. Son estáticos en la interfaz. Por ejemplo: </w:t>
+      </w:r>
+      <w:r>
+        <w:rPr>
+          <w:b/>
+          <w:bCs/>
+          <w:sz w:val="28"/>
+        </w:rPr>
+        <w:t>Icono</w:t>
+      </w:r>
+      <w:r>
+        <w:rPr>
+          <w:sz w:val="28"/>
+        </w:rPr>
+        <w:t xml:space="preserve">, </w:t>
+      </w:r>
+      <w:r>
+        <w:rPr>
+          <w:b/>
+          <w:bCs/>
+          <w:sz w:val="28"/>
+        </w:rPr>
+        <w:t>Texto</w:t>
+      </w:r>
+      <w:r>
+        <w:rPr>
+          <w:sz w:val="28"/>
+        </w:rPr>
+        <w:t xml:space="preserve">, </w:t>
+      </w:r>
+      <w:r>
+        <w:rPr>
+          <w:b/>
+          <w:bCs/>
+          <w:sz w:val="28"/>
+        </w:rPr>
+        <w:t>Contendor con color</w:t>
+      </w:r>
+      <w:r>
+        <w:rPr>
+          <w:sz w:val="28"/>
+        </w:rPr>
+        <w:t>, entre otros.</w:t>
+      </w:r>
+    </w:p>
+    <w:p>
+      <w:pPr>
+        <w:rPr>
+          <w:sz w:val="28"/>
+        </w:rPr>
+      </w:pPr>
+      <w:r>
+        <w:rPr>
+          <w:sz w:val="28"/>
+        </w:rPr>
+        <w:t xml:space="preserve">Ambos tipos de widgets heredan sus características y comportamientos de una clase principal </w:t>
+      </w:r>
+      <w:r>
+        <w:rPr>
+          <w:b/>
+          <w:bCs/>
+          <w:sz w:val="28"/>
+        </w:rPr>
+        <w:t>Widget</w:t>
+      </w:r>
+      <w:r>
+        <w:rPr>
+          <w:sz w:val="28"/>
+        </w:rPr>
+        <w:t>.</w:t>
+      </w:r>
+    </w:p>
+    <w:p>
+      <w:pPr>
+        <w:pStyle w:val="Ttulo2"/>
+        <w:rPr>
+          <w:b/>
+          <w:bCs/>
+          <w:color w:val="auto"/>
+          <w:sz w:val="40"/>
+          <w:szCs w:val="40"/>
+        </w:rPr>
+      </w:pPr>
+      <w:r>
+        <w:rPr>
+          <w:b/>
+          <w:bCs/>
+          <w:color w:val="auto"/>
+          <w:sz w:val="40"/>
+          <w:szCs w:val="40"/>
+        </w:rPr>
+        <w:lastRenderedPageBreak/>
+        <w:t xml:space="preserve">Nivel de diagrama de clases </w:t>
+      </w:r>
+    </w:p>
+    <w:p>
+      <w:pPr>
+        <w:jc w:val="center"/>
+        <w:rPr>
+          <w:sz w:val="28"/>
+        </w:rPr>
+      </w:pPr>
+      <w:r>
+        <w:rPr>
           <w:noProof/>
           <w:sz w:val="28"/>
           <w:lang w:eastAsia="es-AR"/>
         </w:rPr>
         <w:drawing>
-          <wp:anchor distT="0" distB="0" distL="114300" distR="114300" simplePos="0" relativeHeight="251661312" behindDoc="0" locked="0" layoutInCell="1" allowOverlap="1">
-            <wp:simplePos x="0" y="0"/>
-            <wp:positionH relativeFrom="column">
-              <wp:posOffset>6962140</wp:posOffset>
-            </wp:positionH>
-            <wp:positionV relativeFrom="paragraph">
-              <wp:posOffset>22225</wp:posOffset>
-            </wp:positionV>
-            <wp:extent cx="2809875" cy="1569085"/>
-            <wp:effectExtent l="0" t="0" r="9525" b="0"/>
-            <wp:wrapSquare wrapText="bothSides"/>
-            <wp:docPr id="8" name="Imagen 8"/>
-            <wp:cNvGraphicFramePr>
-              <a:graphicFrameLocks xmlns:a="http://schemas.openxmlformats.org/drawingml/2006/main" noChangeAspect="1"/>
-            </wp:cNvGraphicFramePr>
-            <a:graphic xmlns:a="http://schemas.openxmlformats.org/drawingml/2006/main">
-              <a:graphicData uri="http://schemas.openxmlformats.org/drawingml/2006/picture">
-                <pic:pic xmlns:pic="http://schemas.openxmlformats.org/drawingml/2006/picture">
-                  <pic:nvPicPr>
-                    <pic:cNvPr id="8" name="a.jpg"/>
-                    <pic:cNvPicPr/>
-                  </pic:nvPicPr>
-                  <pic:blipFill>
-                    <a:blip r:embed="rId54">
-                      <a:extLst>
-                        <a:ext uri="{28A0092B-C50C-407E-A947-70E740481C1C}">
-                          <a14:useLocalDpi xmlns:a14="http://schemas.microsoft.com/office/drawing/2010/main" val="0"/>
-                        </a:ext>
-                      </a:extLst>
-                    </a:blip>
-                    <a:stretch>
-                      <a:fillRect/>
-                    </a:stretch>
-                  </pic:blipFill>
-                  <pic:spPr>
-                    <a:xfrm>
-                      <a:off x="0" y="0"/>
-                      <a:ext cx="2809875" cy="1569085"/>
-                    </a:xfrm>
-                    <a:prstGeom prst="rect">
-                      <a:avLst/>
-                    </a:prstGeom>
-                  </pic:spPr>
-                </pic:pic>
-              </a:graphicData>
-            </a:graphic>
-            <wp14:sizeRelH relativeFrom="margin">
-              <wp14:pctWidth>0</wp14:pctWidth>
-            </wp14:sizeRelH>
-            <wp14:sizeRelV relativeFrom="margin">
-              <wp14:pctHeight>0</wp14:pctHeight>
-            </wp14:sizeRelV>
-          </wp:anchor>
-        </w:drawing>
-      </w:r>
-      <w:r>
-        <w:rPr>
-          <w:b/>
-          <w:sz w:val="28"/>
-        </w:rPr>
-        <w:t>Widgets sin estado o StatelessWidgets</w:t>
-      </w:r>
-    </w:p>
-    <w:p>
-      <w:pPr>
-        <w:pStyle w:val="Prrafodelista"/>
-        <w:rPr>
-          <w:sz w:val="28"/>
-        </w:rPr>
-      </w:pPr>
-      <w:r>
-        <w:rPr>
-          <w:sz w:val="28"/>
-        </w:rPr>
-        <w:t>Los widgets de este tipo no reaccionan ante el intento de interacción con el usuario. No tienen asociado una acción o comportamiento particular. Son estáticos en la interfaz. Por ejemplo: Icono, Texto, Contendor con color, entre otros.</w:t>
-      </w:r>
-    </w:p>
-    <w:p>
-      <w:pPr>
-        <w:rPr>
-          <w:sz w:val="28"/>
-        </w:rPr>
-      </w:pPr>
-      <w:r>
-        <w:rPr>
-          <w:sz w:val="28"/>
-        </w:rPr>
-        <w:t xml:space="preserve">Ambos tipos de widgets heredan sus características y comportamientos de una clase principal </w:t>
-      </w:r>
-      <w:r>
-        <w:rPr>
-          <w:sz w:val="28"/>
-        </w:rPr>
-        <w:lastRenderedPageBreak/>
-        <w:t>Widget.</w:t>
-      </w:r>
-    </w:p>
-    <w:p>
-      <w:pPr>
-        <w:rPr>
-          <w:b/>
-          <w:sz w:val="36"/>
-        </w:rPr>
-      </w:pPr>
-      <w:r>
-        <w:rPr>
-          <w:b/>
-          <w:sz w:val="36"/>
-        </w:rPr>
-        <w:t xml:space="preserve">Nivel de diagrama de clases </w:t>
-      </w:r>
-    </w:p>
-    <w:p>
-      <w:pPr>
-        <w:jc w:val="center"/>
-        <w:rPr>
-          <w:sz w:val="28"/>
-        </w:rPr>
-      </w:pPr>
-      <w:r>
-        <w:rPr>
-          <w:noProof/>
-          <w:sz w:val="28"/>
-          <w:lang w:eastAsia="es-AR"/>
-        </w:rPr>
-        <w:drawing>
-          <wp:inline distT="0" distB="0" distL="0" distR="0">
+          <wp:inline distT="0" distB="0" distL="0" distR="0" wp14:anchorId="32FC1CB1" wp14:editId="0CE57644">
             <wp:extent cx="6181725" cy="4667250"/>
             <wp:effectExtent l="0" t="0" r="9525" b="0"/>
             <wp:docPr id="10" name="Imagen 10"/>
@@ -6096,7 +6303,7 @@
                     <pic:cNvPicPr/>
                   </pic:nvPicPr>
                   <pic:blipFill>
-                    <a:blip r:embed="rId55">
+                    <a:blip r:embed="rId52">
                       <a:extLst>
                         <a:ext uri="{28A0092B-C50C-407E-A947-70E740481C1C}">
                           <a14:useLocalDpi xmlns:a14="http://schemas.microsoft.com/office/drawing/2010/main" val="0"/>
@@ -6125,14 +6332,23 @@
     </w:p>
     <w:p>
       <w:pPr>
+        <w:pStyle w:val="Ttulo1"/>
         <w:jc w:val="center"/>
         <w:rPr>
+          <w:rFonts w:asciiTheme="minorHAnsi" w:hAnsiTheme="minorHAnsi" w:cstheme="minorHAnsi"/>
+          <w:b/>
+          <w:bCs/>
+          <w:color w:val="auto"/>
           <w:sz w:val="96"/>
           <w:szCs w:val="96"/>
         </w:rPr>
       </w:pPr>
       <w:r>
         <w:rPr>
+          <w:rFonts w:asciiTheme="minorHAnsi" w:hAnsiTheme="minorHAnsi" w:cstheme="minorHAnsi"/>
+          <w:b/>
+          <w:bCs/>
+          <w:color w:val="auto"/>
           <w:sz w:val="96"/>
           <w:szCs w:val="96"/>
         </w:rPr>
@@ -6153,7 +6369,7 @@
           <w:lang w:eastAsia="es-AR"/>
         </w:rPr>
         <w:drawing>
-          <wp:anchor distT="0" distB="0" distL="114300" distR="114300" simplePos="0" relativeHeight="251662848" behindDoc="0" locked="0" layoutInCell="1" allowOverlap="1">
+          <wp:anchor distT="0" distB="0" distL="114300" distR="114300" simplePos="0" relativeHeight="251662848" behindDoc="0" locked="0" layoutInCell="1" allowOverlap="1" wp14:anchorId="59F6B883" wp14:editId="69116110">
             <wp:simplePos x="0" y="0"/>
             <wp:positionH relativeFrom="column">
               <wp:posOffset>0</wp:posOffset>
@@ -6176,7 +6392,7 @@
                     <pic:cNvPicPr/>
                   </pic:nvPicPr>
                   <pic:blipFill>
-                    <a:blip r:embed="rId56">
+                    <a:blip r:embed="rId53">
                       <a:extLst>
                         <a:ext uri="{28A0092B-C50C-407E-A947-70E740481C1C}">
                           <a14:useLocalDpi xmlns:a14="http://schemas.microsoft.com/office/drawing/2010/main" val="0"/>
@@ -6215,7 +6431,7 @@
           <w:lang w:eastAsia="es-AR"/>
         </w:rPr>
         <w:drawing>
-          <wp:anchor distT="0" distB="0" distL="114300" distR="114300" simplePos="0" relativeHeight="251658752" behindDoc="0" locked="0" layoutInCell="1" allowOverlap="1">
+          <wp:anchor distT="0" distB="0" distL="114300" distR="114300" simplePos="0" relativeHeight="251658752" behindDoc="0" locked="0" layoutInCell="1" allowOverlap="1" wp14:anchorId="5AC59D18" wp14:editId="6A288C57">
             <wp:simplePos x="0" y="0"/>
             <wp:positionH relativeFrom="column">
               <wp:posOffset>7705725</wp:posOffset>
@@ -6238,7 +6454,7 @@
                     <pic:cNvPicPr/>
                   </pic:nvPicPr>
                   <pic:blipFill>
-                    <a:blip r:embed="rId57">
+                    <a:blip r:embed="rId54">
                       <a:extLst>
                         <a:ext uri="{28A0092B-C50C-407E-A947-70E740481C1C}">
                           <a14:useLocalDpi xmlns:a14="http://schemas.microsoft.com/office/drawing/2010/main" val="0"/>
@@ -6329,7 +6545,7 @@
           <w:lang w:eastAsia="es-AR"/>
         </w:rPr>
         <w:drawing>
-          <wp:anchor distT="0" distB="0" distL="114300" distR="114300" simplePos="0" relativeHeight="251660800" behindDoc="0" locked="0" layoutInCell="1" allowOverlap="1">
+          <wp:anchor distT="0" distB="0" distL="114300" distR="114300" simplePos="0" relativeHeight="251660800" behindDoc="0" locked="0" layoutInCell="1" allowOverlap="1" wp14:anchorId="309CD1A7" wp14:editId="0B23CAAA">
             <wp:simplePos x="0" y="0"/>
             <wp:positionH relativeFrom="column">
               <wp:posOffset>6943725</wp:posOffset>
@@ -6352,7 +6568,7 @@
                     <pic:cNvPicPr/>
                   </pic:nvPicPr>
                   <pic:blipFill>
-                    <a:blip r:embed="rId58">
+                    <a:blip r:embed="rId55">
                       <a:extLst>
                         <a:ext uri="{28A0092B-C50C-407E-A947-70E740481C1C}">
                           <a14:useLocalDpi xmlns:a14="http://schemas.microsoft.com/office/drawing/2010/main" val="0"/>
@@ -6460,7 +6676,7 @@
           <w:lang w:eastAsia="es-AR"/>
         </w:rPr>
         <w:drawing>
-          <wp:inline distT="0" distB="0" distL="0" distR="0" wp14:anchorId="3B38BA5A" wp14:editId="0A51E34B">
+          <wp:inline distT="0" distB="0" distL="0" distR="0" wp14:anchorId="77228ACF" wp14:editId="03342A1A">
             <wp:extent cx="4381500" cy="3276600"/>
             <wp:effectExtent l="0" t="0" r="0" b="0"/>
             <wp:docPr id="26" name="Imagen 26"/>
@@ -6475,7 +6691,7 @@
                     <pic:cNvPicPr/>
                   </pic:nvPicPr>
                   <pic:blipFill>
-                    <a:blip r:embed="rId59">
+                    <a:blip r:embed="rId56">
                       <a:extLst>
                         <a:ext uri="{28A0092B-C50C-407E-A947-70E740481C1C}">
                           <a14:useLocalDpi xmlns:a14="http://schemas.microsoft.com/office/drawing/2010/main" val="0"/>
@@ -6506,8 +6722,8 @@
       <w:pPr>
         <w:jc w:val="center"/>
         <w:rPr>
-          <w:sz w:val="96"/>
-          <w:szCs w:val="96"/>
+          <w:sz w:val="28"/>
+          <w:szCs w:val="28"/>
         </w:rPr>
       </w:pPr>
     </w:p>
@@ -6828,7 +7044,7 @@
         </w:rPr>
         <w:lastRenderedPageBreak/>
         <w:drawing>
-          <wp:inline distT="0" distB="0" distL="0" distR="0">
+          <wp:inline distT="0" distB="0" distL="0" distR="0" wp14:anchorId="033FE783" wp14:editId="45A14BAF">
             <wp:extent cx="6867525" cy="476250"/>
             <wp:effectExtent l="0" t="0" r="9525" b="0"/>
             <wp:docPr id="27" name="Imagen 27"/>
@@ -6843,7 +7059,7 @@
                     <pic:cNvPicPr/>
                   </pic:nvPicPr>
                   <pic:blipFill>
-                    <a:blip r:embed="rId60">
+                    <a:blip r:embed="rId57">
                       <a:extLst>
                         <a:ext uri="{28A0092B-C50C-407E-A947-70E740481C1C}">
                           <a14:useLocalDpi xmlns:a14="http://schemas.microsoft.com/office/drawing/2010/main" val="0"/>
@@ -7292,7 +7508,7 @@
           <w:lang w:eastAsia="es-AR"/>
         </w:rPr>
         <w:drawing>
-          <wp:inline distT="0" distB="0" distL="0" distR="0">
+          <wp:inline distT="0" distB="0" distL="0" distR="0" wp14:anchorId="57E140CD" wp14:editId="777FCE90">
             <wp:extent cx="6838950" cy="1285875"/>
             <wp:effectExtent l="0" t="0" r="0" b="9525"/>
             <wp:docPr id="9" name="Imagen 9"/>
@@ -7307,7 +7523,7 @@
                     <pic:cNvPicPr/>
                   </pic:nvPicPr>
                   <pic:blipFill>
-                    <a:blip r:embed="rId61">
+                    <a:blip r:embed="rId58">
                       <a:extLst>
                         <a:ext uri="{28A0092B-C50C-407E-A947-70E740481C1C}">
                           <a14:useLocalDpi xmlns:a14="http://schemas.microsoft.com/office/drawing/2010/main" val="0"/>
@@ -7476,7 +7692,7 @@
           <w:lang w:eastAsia="es-AR"/>
         </w:rPr>
         <w:drawing>
-          <wp:inline distT="0" distB="0" distL="0" distR="0">
+          <wp:inline distT="0" distB="0" distL="0" distR="0" wp14:anchorId="7D245F32" wp14:editId="77650F26">
             <wp:extent cx="6838950" cy="952500"/>
             <wp:effectExtent l="0" t="0" r="0" b="0"/>
             <wp:docPr id="13" name="Imagen 13"/>
@@ -7491,7 +7707,7 @@
                     <pic:cNvPicPr/>
                   </pic:nvPicPr>
                   <pic:blipFill>
-                    <a:blip r:embed="rId62">
+                    <a:blip r:embed="rId59">
                       <a:extLst>
                         <a:ext uri="{28A0092B-C50C-407E-A947-70E740481C1C}">
                           <a14:useLocalDpi xmlns:a14="http://schemas.microsoft.com/office/drawing/2010/main" val="0"/>
@@ -8110,7 +8326,7 @@
         </w:rPr>
         <w:t xml:space="preserve">Puedes consultar </w:t>
       </w:r>
-      <w:hyperlink r:id="rId63" w:history="1">
+      <w:hyperlink r:id="rId60" w:history="1">
         <w:r>
           <w:rPr>
             <w:rStyle w:val="Hipervnculo"/>
@@ -8596,7 +8812,7 @@
 </file>
 
 <file path=word/numbering.xml><?xml version="1.0" encoding="utf-8"?>
-<w:numbering xmlns:wpc="http://schemas.microsoft.com/office/word/2010/wordprocessingCanvas" xmlns:cx="http://schemas.microsoft.com/office/drawing/2014/chartex" xmlns:cx1="http://schemas.microsoft.com/office/drawing/2015/9/8/chartex" xmlns:mc="http://schemas.openxmlformats.org/markup-compatibility/2006" xmlns:o="urn:schemas-microsoft-com:office:office" xmlns:r="http://schemas.openxmlformats.org/officeDocument/2006/relationships" xmlns:m="http://schemas.openxmlformats.org/officeDocument/2006/math" xmlns:v="urn:schemas-microsoft-com:vml" xmlns:wp14="http://schemas.microsoft.com/office/word/2010/wordprocessingDrawing" xmlns:wp="http://schemas.openxmlformats.org/drawingml/2006/wordprocessingDrawing" xmlns:w10="urn:schemas-microsoft-com:office:word" xmlns:w="http://schemas.openxmlformats.org/wordprocessingml/2006/main" xmlns:w14="http://schemas.microsoft.com/office/word/2010/wordml" xmlns:w15="http://schemas.microsoft.com/office/word/2012/wordml" xmlns:w16se="http://schemas.microsoft.com/office/word/2015/wordml/symex" xmlns:wpg="http://schemas.microsoft.com/office/word/2010/wordprocessingGroup" xmlns:wpi="http://schemas.microsoft.com/office/word/2010/wordprocessingInk" xmlns:wne="http://schemas.microsoft.com/office/word/2006/wordml" xmlns:wps="http://schemas.microsoft.com/office/word/2010/wordprocessingShape" mc:Ignorable="w14 w15 w16se wp14">
+<w:numbering xmlns:wpc="http://schemas.microsoft.com/office/word/2010/wordprocessingCanvas" xmlns:cx="http://schemas.microsoft.com/office/drawing/2014/chartex" xmlns:cx1="http://schemas.microsoft.com/office/drawing/2015/9/8/chartex" xmlns:cx2="http://schemas.microsoft.com/office/drawing/2015/10/21/chartex" xmlns:cx3="http://schemas.microsoft.com/office/drawing/2016/5/9/chartex" xmlns:cx4="http://schemas.microsoft.com/office/drawing/2016/5/10/chartex" xmlns:cx5="http://schemas.microsoft.com/office/drawing/2016/5/11/chartex" xmlns:cx6="http://schemas.microsoft.com/office/drawing/2016/5/12/chartex" xmlns:cx7="http://schemas.microsoft.com/office/drawing/2016/5/13/chartex" xmlns:cx8="http://schemas.microsoft.com/office/drawing/2016/5/14/chartex" xmlns:mc="http://schemas.openxmlformats.org/markup-compatibility/2006" xmlns:aink="http://schemas.microsoft.com/office/drawing/2016/ink" xmlns:am3d="http://schemas.microsoft.com/office/drawing/2017/model3d" xmlns:o="urn:schemas-microsoft-com:office:office" xmlns:r="http://schemas.openxmlformats.org/officeDocument/2006/relationships" xmlns:m="http://schemas.openxmlformats.org/officeDocument/2006/math" xmlns:v="urn:schemas-microsoft-com:vml" xmlns:wp14="http://schemas.microsoft.com/office/word/2010/wordprocessingDrawing" xmlns:wp="http://schemas.openxmlformats.org/drawingml/2006/wordprocessingDrawing" xmlns:w10="urn:schemas-microsoft-com:office:word" xmlns:w="http://schemas.openxmlformats.org/wordprocessingml/2006/main" xmlns:w14="http://schemas.microsoft.com/office/word/2010/wordml" xmlns:w15="http://schemas.microsoft.com/office/word/2012/wordml" xmlns:w16cex="http://schemas.microsoft.com/office/word/2018/wordml/cex" xmlns:w16cid="http://schemas.microsoft.com/office/word/2016/wordml/cid" xmlns:w16="http://schemas.microsoft.com/office/word/2018/wordml" xmlns:w16se="http://schemas.microsoft.com/office/word/2015/wordml/symex" xmlns:wpg="http://schemas.microsoft.com/office/word/2010/wordprocessingGroup" xmlns:wpi="http://schemas.microsoft.com/office/word/2010/wordprocessingInk" xmlns:wne="http://schemas.microsoft.com/office/word/2006/wordml" xmlns:wps="http://schemas.microsoft.com/office/word/2010/wordprocessingShape" mc:Ignorable="w14 w15 w16se w16cid w16 w16cex wp14">
   <w:abstractNum w:abstractNumId="0" w15:restartNumberingAfterBreak="0">
     <w:nsid w:val="123E00C6"/>
     <w:multiLevelType w:val="hybridMultilevel"/>
@@ -9532,7 +9748,7 @@
 </file>
 
 <file path=word/styles.xml><?xml version="1.0" encoding="utf-8"?>
-<w:styles xmlns:mc="http://schemas.openxmlformats.org/markup-compatibility/2006" xmlns:r="http://schemas.openxmlformats.org/officeDocument/2006/relationships" xmlns:w="http://schemas.openxmlformats.org/wordprocessingml/2006/main" xmlns:w14="http://schemas.microsoft.com/office/word/2010/wordml" xmlns:w15="http://schemas.microsoft.com/office/word/2012/wordml" xmlns:w16se="http://schemas.microsoft.com/office/word/2015/wordml/symex" mc:Ignorable="w14 w15 w16se">
+<w:styles xmlns:mc="http://schemas.openxmlformats.org/markup-compatibility/2006" xmlns:r="http://schemas.openxmlformats.org/officeDocument/2006/relationships" xmlns:w="http://schemas.openxmlformats.org/wordprocessingml/2006/main" xmlns:w14="http://schemas.microsoft.com/office/word/2010/wordml" xmlns:w15="http://schemas.microsoft.com/office/word/2012/wordml" xmlns:w16cex="http://schemas.microsoft.com/office/word/2018/wordml/cex" xmlns:w16cid="http://schemas.microsoft.com/office/word/2016/wordml/cid" xmlns:w16="http://schemas.microsoft.com/office/word/2018/wordml" xmlns:w16se="http://schemas.microsoft.com/office/word/2015/wordml/symex" mc:Ignorable="w14 w15 w16se w16cid w16 w16cex">
   <w:docDefaults>
     <w:rPrDefault>
       <w:rPr>
@@ -9548,7 +9764,7 @@
       </w:pPr>
     </w:pPrDefault>
   </w:docDefaults>
-  <w:latentStyles w:defLockedState="0" w:defUIPriority="99" w:defSemiHidden="0" w:defUnhideWhenUsed="0" w:defQFormat="0" w:count="371">
+  <w:latentStyles w:defLockedState="0" w:defUIPriority="99" w:defSemiHidden="0" w:defUnhideWhenUsed="0" w:defQFormat="0" w:count="376">
     <w:lsdException w:name="Normal" w:uiPriority="0" w:qFormat="1"/>
     <w:lsdException w:name="heading 1" w:uiPriority="9" w:qFormat="1"/>
     <w:lsdException w:name="heading 2" w:semiHidden="1" w:uiPriority="9" w:unhideWhenUsed="1" w:qFormat="1"/>
@@ -9920,10 +10136,58 @@
     <w:lsdException w:name="List Table 5 Dark Accent 6" w:uiPriority="50"/>
     <w:lsdException w:name="List Table 6 Colorful Accent 6" w:uiPriority="51"/>
     <w:lsdException w:name="List Table 7 Colorful Accent 6" w:uiPriority="52"/>
+    <w:lsdException w:name="Mention" w:semiHidden="1" w:unhideWhenUsed="1"/>
+    <w:lsdException w:name="Smart Hyperlink" w:semiHidden="1" w:unhideWhenUsed="1"/>
+    <w:lsdException w:name="Hashtag" w:semiHidden="1" w:unhideWhenUsed="1"/>
+    <w:lsdException w:name="Unresolved Mention" w:semiHidden="1" w:unhideWhenUsed="1"/>
+    <w:lsdException w:name="Smart Link" w:semiHidden="1" w:unhideWhenUsed="1"/>
   </w:latentStyles>
   <w:style w:type="paragraph" w:default="1" w:styleId="Normal">
     <w:name w:val="Normal"/>
     <w:qFormat/>
+  </w:style>
+  <w:style w:type="paragraph" w:styleId="Ttulo1">
+    <w:name w:val="heading 1"/>
+    <w:basedOn w:val="Normal"/>
+    <w:next w:val="Normal"/>
+    <w:link w:val="Ttulo1Car"/>
+    <w:uiPriority w:val="9"/>
+    <w:qFormat/>
+    <w:rsid w:val="001D1612"/>
+    <w:pPr>
+      <w:keepNext/>
+      <w:keepLines/>
+      <w:spacing w:before="240" w:after="0"/>
+      <w:outlineLvl w:val="0"/>
+    </w:pPr>
+    <w:rPr>
+      <w:rFonts w:asciiTheme="majorHAnsi" w:eastAsiaTheme="majorEastAsia" w:hAnsiTheme="majorHAnsi" w:cstheme="majorBidi"/>
+      <w:color w:val="365F91" w:themeColor="accent1" w:themeShade="BF"/>
+      <w:sz w:val="32"/>
+      <w:szCs w:val="32"/>
+    </w:rPr>
+  </w:style>
+  <w:style w:type="paragraph" w:styleId="Ttulo2">
+    <w:name w:val="heading 2"/>
+    <w:basedOn w:val="Normal"/>
+    <w:next w:val="Normal"/>
+    <w:link w:val="Ttulo2Car"/>
+    <w:uiPriority w:val="9"/>
+    <w:unhideWhenUsed/>
+    <w:qFormat/>
+    <w:rsid w:val="003A4BAB"/>
+    <w:pPr>
+      <w:keepNext/>
+      <w:keepLines/>
+      <w:spacing w:before="40" w:after="0"/>
+      <w:outlineLvl w:val="1"/>
+    </w:pPr>
+    <w:rPr>
+      <w:rFonts w:asciiTheme="majorHAnsi" w:eastAsiaTheme="majorEastAsia" w:hAnsiTheme="majorHAnsi" w:cstheme="majorBidi"/>
+      <w:color w:val="365F91" w:themeColor="accent1" w:themeShade="BF"/>
+      <w:sz w:val="26"/>
+      <w:szCs w:val="26"/>
+    </w:rPr>
   </w:style>
   <w:style w:type="character" w:default="1" w:styleId="Fuentedeprrafopredeter">
     <w:name w:val="Default Paragraph Font"/>
@@ -9984,6 +10248,32 @@
     <w:rPr>
       <w:color w:val="800080" w:themeColor="followedHyperlink"/>
       <w:u w:val="single"/>
+    </w:rPr>
+  </w:style>
+  <w:style w:type="character" w:customStyle="1" w:styleId="Ttulo1Car">
+    <w:name w:val="Título 1 Car"/>
+    <w:basedOn w:val="Fuentedeprrafopredeter"/>
+    <w:link w:val="Ttulo1"/>
+    <w:uiPriority w:val="9"/>
+    <w:rsid w:val="001D1612"/>
+    <w:rPr>
+      <w:rFonts w:asciiTheme="majorHAnsi" w:eastAsiaTheme="majorEastAsia" w:hAnsiTheme="majorHAnsi" w:cstheme="majorBidi"/>
+      <w:color w:val="365F91" w:themeColor="accent1" w:themeShade="BF"/>
+      <w:sz w:val="32"/>
+      <w:szCs w:val="32"/>
+    </w:rPr>
+  </w:style>
+  <w:style w:type="character" w:customStyle="1" w:styleId="Ttulo2Car">
+    <w:name w:val="Título 2 Car"/>
+    <w:basedOn w:val="Fuentedeprrafopredeter"/>
+    <w:link w:val="Ttulo2"/>
+    <w:uiPriority w:val="9"/>
+    <w:rsid w:val="003A4BAB"/>
+    <w:rPr>
+      <w:rFonts w:asciiTheme="majorHAnsi" w:eastAsiaTheme="majorEastAsia" w:hAnsiTheme="majorHAnsi" w:cstheme="majorBidi"/>
+      <w:color w:val="365F91" w:themeColor="accent1" w:themeShade="BF"/>
+      <w:sz w:val="26"/>
+      <w:szCs w:val="26"/>
     </w:rPr>
   </w:style>
 </w:styles>

</xml_diff>